<commit_message>
Update onepage Resume 2
</commit_message>
<xml_diff>
--- a/SangLeQuang_Resume.docx
+++ b/SangLeQuang_Resume.docx
@@ -386,8 +386,6 @@
               </w:rPr>
               <w:t>Integrate online payment method with Stripe</w:t>
             </w:r>
-            <w:bookmarkStart w:id="0" w:name="_GoBack"/>
-            <w:bookmarkEnd w:id="0"/>
           </w:p>
           <w:p>
             <w:pPr>
@@ -868,16 +866,8 @@
                 <w:lang w:val="en"/>
               </w:rPr>
             </w:pPr>
-            <w:r>
-              <w:rPr>
-                <w:rFonts w:cstheme="minorHAnsi"/>
-                <w:b/>
-                <w:color w:val="000000" w:themeColor="text1"/>
-                <w:sz w:val="26"/>
-                <w:szCs w:val="26"/>
-              </w:rPr>
-              <w:t xml:space="preserve"> </w:t>
-            </w:r>
+            <w:bookmarkStart w:id="0" w:name="_GoBack"/>
+            <w:bookmarkEnd w:id="0"/>
             <w:r>
               <w:rPr>
                 <w:rFonts w:asciiTheme="majorHAnsi" w:hAnsiTheme="majorHAnsi" w:cstheme="majorHAnsi"/>
@@ -2943,7 +2933,7 @@
 </file>
 
 <file path=customXml/itemProps1.xml><?xml version="1.0" encoding="utf-8"?>
-<ds:datastoreItem xmlns:ds="http://schemas.openxmlformats.org/officeDocument/2006/customXml" ds:itemID="{37EB3E6A-B54F-4F82-837B-A70D0FB15D50}">
+<ds:datastoreItem xmlns:ds="http://schemas.openxmlformats.org/officeDocument/2006/customXml" ds:itemID="{FC37C64B-4171-47AD-A6BB-82DF1C980B38}">
   <ds:schemaRefs>
     <ds:schemaRef ds:uri="http://schemas.openxmlformats.org/officeDocument/2006/bibliography"/>
   </ds:schemaRefs>

</xml_diff>

<commit_message>
Update one page resume
</commit_message>
<xml_diff>
--- a/SangLeQuang_Resume.docx
+++ b/SangLeQuang_Resume.docx
@@ -100,7 +100,7 @@
                 <w:sz w:val="26"/>
                 <w:szCs w:val="26"/>
               </w:rPr>
-              <w:t>+84 968.353.293 (VN)</w:t>
+              <w:t>+84 968.353.293</w:t>
             </w:r>
             <w:r>
               <w:rPr>
@@ -496,7 +496,18 @@
                 <w:sz w:val="26"/>
                 <w:szCs w:val="26"/>
               </w:rPr>
-              <w:t>Major: Information Technology Engineer at CanTho University</w:t>
+              <w:t>Major: Information Technology Engineer at CanTho Unive</w:t>
+            </w:r>
+            <w:bookmarkStart w:id="0" w:name="_GoBack"/>
+            <w:bookmarkEnd w:id="0"/>
+            <w:r>
+              <w:rPr>
+                <w:rFonts w:asciiTheme="majorHAnsi" w:hAnsiTheme="majorHAnsi" w:cstheme="majorHAnsi"/>
+                <w:color w:val="000000" w:themeColor="text1"/>
+                <w:sz w:val="26"/>
+                <w:szCs w:val="26"/>
+              </w:rPr>
+              <w:t>rsity</w:t>
             </w:r>
           </w:p>
           <w:p>
@@ -723,19 +734,44 @@
           </w:tcPr>
           <w:p>
             <w:pPr>
+              <w:pStyle w:val="ListParagraph"/>
+              <w:numPr>
+                <w:ilvl w:val="0"/>
+                <w:numId w:val="9"/>
+              </w:numPr>
               <w:tabs>
                 <w:tab w:val="left" w:pos="5707"/>
               </w:tabs>
               <w:jc w:val="both"/>
               <w:rPr>
                 <w:rFonts w:asciiTheme="majorHAnsi" w:hAnsiTheme="majorHAnsi" w:cstheme="majorHAnsi"/>
+                <w:i/>
+                <w:color w:val="000000" w:themeColor="text1"/>
+                <w:sz w:val="24"/>
+                <w:szCs w:val="26"/>
+              </w:rPr>
+            </w:pPr>
+            <w:r>
+              <w:rPr>
+                <w:rFonts w:asciiTheme="majorHAnsi" w:hAnsiTheme="majorHAnsi" w:cstheme="majorHAnsi"/>
+                <w:i/>
+                <w:color w:val="000000" w:themeColor="text1"/>
+                <w:sz w:val="24"/>
+                <w:szCs w:val="26"/>
+              </w:rPr>
+              <w:t xml:space="preserve">Others: </w:t>
+            </w:r>
+            <w:r>
+              <w:rPr>
+                <w:rFonts w:asciiTheme="majorHAnsi" w:hAnsiTheme="majorHAnsi" w:cstheme="majorHAnsi"/>
                 <w:b/>
                 <w:i/>
                 <w:color w:val="000000" w:themeColor="text1"/>
                 <w:sz w:val="24"/>
                 <w:szCs w:val="26"/>
               </w:rPr>
-            </w:pPr>
+              <w:t>Docker</w:t>
+            </w:r>
           </w:p>
         </w:tc>
       </w:tr>
@@ -777,7 +813,7 @@
       </w:tr>
       <w:tr>
         <w:trPr>
-          <w:trHeight w:val="1313"/>
+          <w:trHeight w:val="998"/>
         </w:trPr>
         <w:tc>
           <w:tcPr>
@@ -808,7 +844,27 @@
                 <w:sz w:val="26"/>
                 <w:szCs w:val="26"/>
               </w:rPr>
-              <w:t>Language Model</w:t>
+              <w:t xml:space="preserve">Vietnamese </w:t>
+            </w:r>
+            <w:r>
+              <w:rPr>
+                <w:rFonts w:asciiTheme="majorHAnsi" w:hAnsiTheme="majorHAnsi" w:cstheme="majorHAnsi"/>
+                <w:b/>
+                <w:color w:val="000000" w:themeColor="text1"/>
+                <w:sz w:val="26"/>
+                <w:szCs w:val="26"/>
+              </w:rPr>
+              <w:t>language m</w:t>
+            </w:r>
+            <w:r>
+              <w:rPr>
+                <w:rFonts w:asciiTheme="majorHAnsi" w:hAnsiTheme="majorHAnsi" w:cstheme="majorHAnsi"/>
+                <w:b/>
+                <w:color w:val="000000" w:themeColor="text1"/>
+                <w:sz w:val="26"/>
+                <w:szCs w:val="26"/>
+              </w:rPr>
+              <w:t>odel</w:t>
             </w:r>
             <w:r>
               <w:rPr>
@@ -836,7 +892,34 @@
                 <w:sz w:val="26"/>
                 <w:szCs w:val="26"/>
               </w:rPr>
-              <w:t>Implement Language model word level, using LSTM to learn the hidden state put together with the “Attention” mechanism then use the BeamSearch for the word generator. The model was training on the Vietnamese papers dataset.</w:t>
+              <w:t>Implement l</w:t>
+            </w:r>
+            <w:r>
+              <w:rPr>
+                <w:rFonts w:asciiTheme="majorHAnsi" w:hAnsiTheme="majorHAnsi" w:cstheme="majorHAnsi"/>
+                <w:color w:val="000000" w:themeColor="text1"/>
+                <w:sz w:val="26"/>
+                <w:szCs w:val="26"/>
+              </w:rPr>
+              <w:t xml:space="preserve">anguage model word level, using LSTM </w:t>
+            </w:r>
+            <w:r>
+              <w:rPr>
+                <w:rFonts w:asciiTheme="majorHAnsi" w:hAnsiTheme="majorHAnsi" w:cstheme="majorHAnsi"/>
+                <w:color w:val="000000" w:themeColor="text1"/>
+                <w:sz w:val="26"/>
+                <w:szCs w:val="26"/>
+              </w:rPr>
+              <w:t xml:space="preserve">combined with </w:t>
+            </w:r>
+            <w:r>
+              <w:rPr>
+                <w:rFonts w:asciiTheme="majorHAnsi" w:hAnsiTheme="majorHAnsi" w:cstheme="majorHAnsi"/>
+                <w:color w:val="000000" w:themeColor="text1"/>
+                <w:sz w:val="26"/>
+                <w:szCs w:val="26"/>
+              </w:rPr>
+              <w:t>“Attention” mechanism then use the BeamSearch for the word generator. The model was training on the Vietnamese papers dataset.</w:t>
             </w:r>
           </w:p>
         </w:tc>
@@ -866,8 +949,6 @@
                 <w:lang w:val="en"/>
               </w:rPr>
             </w:pPr>
-            <w:bookmarkStart w:id="0" w:name="_GoBack"/>
-            <w:bookmarkEnd w:id="0"/>
             <w:r>
               <w:rPr>
                 <w:rFonts w:asciiTheme="majorHAnsi" w:hAnsiTheme="majorHAnsi" w:cstheme="majorHAnsi"/>
@@ -1053,7 +1134,41 @@
                 <w:sz w:val="26"/>
                 <w:szCs w:val="26"/>
               </w:rPr>
-              <w:t>Interested in system and database design architecture</w:t>
+              <w:t xml:space="preserve">Interested in system </w:t>
+            </w:r>
+            <w:r>
+              <w:rPr>
+                <w:rFonts w:asciiTheme="majorHAnsi" w:hAnsiTheme="majorHAnsi" w:cstheme="majorHAnsi"/>
+                <w:color w:val="000000" w:themeColor="text1"/>
+                <w:sz w:val="26"/>
+                <w:szCs w:val="26"/>
+              </w:rPr>
+              <w:t>architecture design and database design</w:t>
+            </w:r>
+          </w:p>
+          <w:p>
+            <w:pPr>
+              <w:pStyle w:val="ListParagraph"/>
+              <w:numPr>
+                <w:ilvl w:val="0"/>
+                <w:numId w:val="5"/>
+              </w:numPr>
+              <w:jc w:val="both"/>
+              <w:rPr>
+                <w:rFonts w:asciiTheme="majorHAnsi" w:hAnsiTheme="majorHAnsi" w:cstheme="majorHAnsi"/>
+                <w:color w:val="000000" w:themeColor="text1"/>
+                <w:sz w:val="26"/>
+                <w:szCs w:val="26"/>
+              </w:rPr>
+            </w:pPr>
+            <w:r>
+              <w:rPr>
+                <w:rFonts w:asciiTheme="majorHAnsi" w:hAnsiTheme="majorHAnsi" w:cstheme="majorHAnsi"/>
+                <w:color w:val="000000" w:themeColor="text1"/>
+                <w:sz w:val="26"/>
+                <w:szCs w:val="26"/>
+              </w:rPr>
+              <w:t>Very interested to support teammates</w:t>
             </w:r>
           </w:p>
         </w:tc>
@@ -1337,6 +1452,119 @@
     </w:lvl>
   </w:abstractNum>
   <w:abstractNum w:abstractNumId="1" w15:restartNumberingAfterBreak="0">
+    <w:nsid w:val="148739E5"/>
+    <w:multiLevelType w:val="hybridMultilevel"/>
+    <w:tmpl w:val="85ACA5B0"/>
+    <w:lvl w:ilvl="0" w:tplc="04090001">
+      <w:start w:val="1"/>
+      <w:numFmt w:val="bullet"/>
+      <w:lvlText w:val=""/>
+      <w:lvlJc w:val="left"/>
+      <w:pPr>
+        <w:ind w:left="720" w:hanging="360"/>
+      </w:pPr>
+      <w:rPr>
+        <w:rFonts w:ascii="Symbol" w:hAnsi="Symbol" w:hint="default"/>
+      </w:rPr>
+    </w:lvl>
+    <w:lvl w:ilvl="1" w:tplc="04090003" w:tentative="1">
+      <w:start w:val="1"/>
+      <w:numFmt w:val="bullet"/>
+      <w:lvlText w:val="o"/>
+      <w:lvlJc w:val="left"/>
+      <w:pPr>
+        <w:ind w:left="1440" w:hanging="360"/>
+      </w:pPr>
+      <w:rPr>
+        <w:rFonts w:ascii="Courier New" w:hAnsi="Courier New" w:cs="Courier New" w:hint="default"/>
+      </w:rPr>
+    </w:lvl>
+    <w:lvl w:ilvl="2" w:tplc="04090005" w:tentative="1">
+      <w:start w:val="1"/>
+      <w:numFmt w:val="bullet"/>
+      <w:lvlText w:val=""/>
+      <w:lvlJc w:val="left"/>
+      <w:pPr>
+        <w:ind w:left="2160" w:hanging="360"/>
+      </w:pPr>
+      <w:rPr>
+        <w:rFonts w:ascii="Wingdings" w:hAnsi="Wingdings" w:hint="default"/>
+      </w:rPr>
+    </w:lvl>
+    <w:lvl w:ilvl="3" w:tplc="04090001" w:tentative="1">
+      <w:start w:val="1"/>
+      <w:numFmt w:val="bullet"/>
+      <w:lvlText w:val=""/>
+      <w:lvlJc w:val="left"/>
+      <w:pPr>
+        <w:ind w:left="2880" w:hanging="360"/>
+      </w:pPr>
+      <w:rPr>
+        <w:rFonts w:ascii="Symbol" w:hAnsi="Symbol" w:hint="default"/>
+      </w:rPr>
+    </w:lvl>
+    <w:lvl w:ilvl="4" w:tplc="04090003" w:tentative="1">
+      <w:start w:val="1"/>
+      <w:numFmt w:val="bullet"/>
+      <w:lvlText w:val="o"/>
+      <w:lvlJc w:val="left"/>
+      <w:pPr>
+        <w:ind w:left="3600" w:hanging="360"/>
+      </w:pPr>
+      <w:rPr>
+        <w:rFonts w:ascii="Courier New" w:hAnsi="Courier New" w:cs="Courier New" w:hint="default"/>
+      </w:rPr>
+    </w:lvl>
+    <w:lvl w:ilvl="5" w:tplc="04090005" w:tentative="1">
+      <w:start w:val="1"/>
+      <w:numFmt w:val="bullet"/>
+      <w:lvlText w:val=""/>
+      <w:lvlJc w:val="left"/>
+      <w:pPr>
+        <w:ind w:left="4320" w:hanging="360"/>
+      </w:pPr>
+      <w:rPr>
+        <w:rFonts w:ascii="Wingdings" w:hAnsi="Wingdings" w:hint="default"/>
+      </w:rPr>
+    </w:lvl>
+    <w:lvl w:ilvl="6" w:tplc="04090001" w:tentative="1">
+      <w:start w:val="1"/>
+      <w:numFmt w:val="bullet"/>
+      <w:lvlText w:val=""/>
+      <w:lvlJc w:val="left"/>
+      <w:pPr>
+        <w:ind w:left="5040" w:hanging="360"/>
+      </w:pPr>
+      <w:rPr>
+        <w:rFonts w:ascii="Symbol" w:hAnsi="Symbol" w:hint="default"/>
+      </w:rPr>
+    </w:lvl>
+    <w:lvl w:ilvl="7" w:tplc="04090003" w:tentative="1">
+      <w:start w:val="1"/>
+      <w:numFmt w:val="bullet"/>
+      <w:lvlText w:val="o"/>
+      <w:lvlJc w:val="left"/>
+      <w:pPr>
+        <w:ind w:left="5760" w:hanging="360"/>
+      </w:pPr>
+      <w:rPr>
+        <w:rFonts w:ascii="Courier New" w:hAnsi="Courier New" w:cs="Courier New" w:hint="default"/>
+      </w:rPr>
+    </w:lvl>
+    <w:lvl w:ilvl="8" w:tplc="04090005" w:tentative="1">
+      <w:start w:val="1"/>
+      <w:numFmt w:val="bullet"/>
+      <w:lvlText w:val=""/>
+      <w:lvlJc w:val="left"/>
+      <w:pPr>
+        <w:ind w:left="6480" w:hanging="360"/>
+      </w:pPr>
+      <w:rPr>
+        <w:rFonts w:ascii="Wingdings" w:hAnsi="Wingdings" w:hint="default"/>
+      </w:rPr>
+    </w:lvl>
+  </w:abstractNum>
+  <w:abstractNum w:abstractNumId="2" w15:restartNumberingAfterBreak="0">
     <w:nsid w:val="15576DCC"/>
     <w:multiLevelType w:val="hybridMultilevel"/>
     <w:tmpl w:val="D25EDFD4"/>
@@ -1449,7 +1677,7 @@
       </w:rPr>
     </w:lvl>
   </w:abstractNum>
-  <w:abstractNum w:abstractNumId="2" w15:restartNumberingAfterBreak="0">
+  <w:abstractNum w:abstractNumId="3" w15:restartNumberingAfterBreak="0">
     <w:nsid w:val="3E615D17"/>
     <w:multiLevelType w:val="hybridMultilevel"/>
     <w:tmpl w:val="EF0E7C9A"/>
@@ -1562,7 +1790,7 @@
       </w:rPr>
     </w:lvl>
   </w:abstractNum>
-  <w:abstractNum w:abstractNumId="3" w15:restartNumberingAfterBreak="0">
+  <w:abstractNum w:abstractNumId="4" w15:restartNumberingAfterBreak="0">
     <w:nsid w:val="41F877B2"/>
     <w:multiLevelType w:val="multilevel"/>
     <w:tmpl w:val="41F877B2"/>
@@ -1675,7 +1903,7 @@
       </w:rPr>
     </w:lvl>
   </w:abstractNum>
-  <w:abstractNum w:abstractNumId="4" w15:restartNumberingAfterBreak="0">
+  <w:abstractNum w:abstractNumId="5" w15:restartNumberingAfterBreak="0">
     <w:nsid w:val="4D381CD0"/>
     <w:multiLevelType w:val="hybridMultilevel"/>
     <w:tmpl w:val="2D80033C"/>
@@ -1764,7 +1992,7 @@
       </w:pPr>
     </w:lvl>
   </w:abstractNum>
-  <w:abstractNum w:abstractNumId="5" w15:restartNumberingAfterBreak="0">
+  <w:abstractNum w:abstractNumId="6" w15:restartNumberingAfterBreak="0">
     <w:nsid w:val="61D0357C"/>
     <w:multiLevelType w:val="hybridMultilevel"/>
     <w:tmpl w:val="17AA1E42"/>
@@ -1877,7 +2105,7 @@
       </w:rPr>
     </w:lvl>
   </w:abstractNum>
-  <w:abstractNum w:abstractNumId="6" w15:restartNumberingAfterBreak="0">
+  <w:abstractNum w:abstractNumId="7" w15:restartNumberingAfterBreak="0">
     <w:nsid w:val="6A550D40"/>
     <w:multiLevelType w:val="multilevel"/>
     <w:tmpl w:val="6A550D40"/>
@@ -1990,7 +2218,7 @@
       </w:rPr>
     </w:lvl>
   </w:abstractNum>
-  <w:abstractNum w:abstractNumId="7" w15:restartNumberingAfterBreak="0">
+  <w:abstractNum w:abstractNumId="8" w15:restartNumberingAfterBreak="0">
     <w:nsid w:val="7C3F5811"/>
     <w:multiLevelType w:val="hybridMultilevel"/>
     <w:tmpl w:val="E206810C"/>
@@ -2104,27 +2332,30 @@
     </w:lvl>
   </w:abstractNum>
   <w:num w:numId="1">
+    <w:abstractNumId w:val="5"/>
+  </w:num>
+  <w:num w:numId="2">
     <w:abstractNumId w:val="4"/>
   </w:num>
-  <w:num w:numId="2">
+  <w:num w:numId="3">
     <w:abstractNumId w:val="3"/>
   </w:num>
-  <w:num w:numId="3">
-    <w:abstractNumId w:val="2"/>
+  <w:num w:numId="4">
+    <w:abstractNumId w:val="8"/>
   </w:num>
-  <w:num w:numId="4">
+  <w:num w:numId="5">
     <w:abstractNumId w:val="7"/>
   </w:num>
-  <w:num w:numId="5">
+  <w:num w:numId="6">
     <w:abstractNumId w:val="6"/>
-  </w:num>
-  <w:num w:numId="6">
-    <w:abstractNumId w:val="5"/>
   </w:num>
   <w:num w:numId="7">
     <w:abstractNumId w:val="0"/>
   </w:num>
   <w:num w:numId="8">
+    <w:abstractNumId w:val="2"/>
+  </w:num>
+  <w:num w:numId="9">
     <w:abstractNumId w:val="1"/>
   </w:num>
 </w:numbering>
@@ -2933,7 +3164,7 @@
 </file>
 
 <file path=customXml/itemProps1.xml><?xml version="1.0" encoding="utf-8"?>
-<ds:datastoreItem xmlns:ds="http://schemas.openxmlformats.org/officeDocument/2006/customXml" ds:itemID="{FC37C64B-4171-47AD-A6BB-82DF1C980B38}">
+<ds:datastoreItem xmlns:ds="http://schemas.openxmlformats.org/officeDocument/2006/customXml" ds:itemID="{56DE6614-F2D8-41BF-99E9-546E548A0982}">
   <ds:schemaRefs>
     <ds:schemaRef ds:uri="http://schemas.openxmlformats.org/officeDocument/2006/bibliography"/>
   </ds:schemaRefs>

</xml_diff>

<commit_message>
Update newest version of CV
</commit_message>
<xml_diff>
--- a/SangLeQuang_Resume.docx
+++ b/SangLeQuang_Resume.docx
@@ -5,7 +5,8 @@
     <w:tbl>
       <w:tblPr>
         <w:tblStyle w:val="TableGrid"/>
-        <w:tblW w:w="9632" w:type="dxa"/>
+        <w:tblpPr w:leftFromText="180" w:rightFromText="180" w:vertAnchor="page" w:horzAnchor="margin" w:tblpXSpec="center" w:tblpY="871"/>
+        <w:tblW w:w="11160" w:type="dxa"/>
         <w:tblBorders>
           <w:top w:val="none" w:sz="0" w:space="0" w:color="auto"/>
           <w:left w:val="none" w:sz="0" w:space="0" w:color="auto"/>
@@ -14,20 +15,25 @@
           <w:insideH w:val="none" w:sz="0" w:space="0" w:color="auto"/>
           <w:insideV w:val="none" w:sz="0" w:space="0" w:color="auto"/>
         </w:tblBorders>
+        <w:tblLayout w:type="fixed"/>
         <w:tblLook w:val="04A0" w:firstRow="1" w:lastRow="0" w:firstColumn="1" w:lastColumn="0" w:noHBand="0" w:noVBand="1"/>
       </w:tblPr>
       <w:tblGrid>
-        <w:gridCol w:w="3865"/>
-        <w:gridCol w:w="1231"/>
-        <w:gridCol w:w="4536"/>
+        <w:gridCol w:w="4495"/>
+        <w:gridCol w:w="450"/>
+        <w:gridCol w:w="1075"/>
+        <w:gridCol w:w="2435"/>
+        <w:gridCol w:w="360"/>
+        <w:gridCol w:w="2345"/>
       </w:tblGrid>
       <w:tr>
         <w:trPr>
-          <w:trHeight w:val="620"/>
+          <w:trHeight w:val="496"/>
         </w:trPr>
         <w:tc>
           <w:tcPr>
-            <w:tcW w:w="3865" w:type="dxa"/>
+            <w:tcW w:w="4495" w:type="dxa"/>
+            <w:vMerge w:val="restart"/>
           </w:tcPr>
           <w:p>
             <w:pPr>
@@ -36,56 +42,166 @@
                 <w:tab w:val="left" w:pos="2189"/>
                 <w:tab w:val="center" w:pos="4587"/>
               </w:tabs>
+              <w:spacing w:before="120"/>
               <w:jc w:val="left"/>
               <w:rPr>
-                <w:rFonts w:ascii="Georgia" w:hAnsi="Georgia"/>
+                <w:rFonts w:ascii="Palatino Linotype" w:hAnsi="Palatino Linotype"/>
+                <w:b/>
                 <w:color w:val="000000" w:themeColor="text1"/>
                 <w:sz w:val="40"/>
+                <w:szCs w:val="26"/>
               </w:rPr>
             </w:pPr>
             <w:r>
               <w:rPr>
-                <w:rFonts w:ascii="Georgia" w:hAnsi="Georgia"/>
+                <w:rFonts w:ascii="Palatino Linotype" w:hAnsi="Palatino Linotype"/>
+                <w:b/>
                 <w:color w:val="000000" w:themeColor="text1"/>
                 <w:sz w:val="40"/>
+                <w:szCs w:val="26"/>
               </w:rPr>
               <w:t>Quang-Sang le</w:t>
             </w:r>
           </w:p>
           <w:p>
             <w:pPr>
-              <w:pStyle w:val="Title"/>
-              <w:tabs>
-                <w:tab w:val="left" w:pos="2189"/>
-                <w:tab w:val="center" w:pos="4587"/>
-              </w:tabs>
-              <w:jc w:val="left"/>
-              <w:rPr>
-                <w:rFonts w:ascii="Georgia" w:hAnsi="Georgia"/>
-                <w:color w:val="000000" w:themeColor="text1"/>
-                <w:sz w:val="24"/>
+              <w:spacing w:before="120"/>
+              <w:rPr>
+                <w:rFonts w:ascii="Palatino Linotype" w:eastAsiaTheme="majorEastAsia" w:hAnsi="Palatino Linotype" w:cstheme="majorHAnsi"/>
+                <w:caps/>
+                <w:color w:val="000000" w:themeColor="text1"/>
+                <w:kern w:val="28"/>
+                <w:sz w:val="26"/>
+                <w:szCs w:val="26"/>
               </w:rPr>
             </w:pPr>
             <w:r>
               <w:rPr>
-                <w:rFonts w:ascii="Georgia" w:hAnsi="Georgia"/>
-                <w:color w:val="000000" w:themeColor="text1"/>
-                <w:sz w:val="22"/>
-              </w:rPr>
-              <w:t>Back-end Developer</w:t>
+                <w:rFonts w:ascii="Palatino Linotype" w:hAnsi="Palatino Linotype"/>
+                <w:color w:val="000000" w:themeColor="text1"/>
+                <w:sz w:val="32"/>
+                <w:szCs w:val="26"/>
+              </w:rPr>
+              <w:t>Back-end</w:t>
+            </w:r>
+            <w:r>
+              <w:rPr>
+                <w:rFonts w:ascii="Palatino Linotype" w:hAnsi="Palatino Linotype"/>
+                <w:color w:val="000000" w:themeColor="text1"/>
+                <w:sz w:val="32"/>
+                <w:szCs w:val="26"/>
+              </w:rPr>
+              <w:t xml:space="preserve"> </w:t>
+            </w:r>
+            <w:r>
+              <w:rPr>
+                <w:rFonts w:ascii="Palatino Linotype" w:hAnsi="Palatino Linotype"/>
+                <w:color w:val="000000" w:themeColor="text1"/>
+                <w:sz w:val="32"/>
+                <w:szCs w:val="26"/>
+              </w:rPr>
+              <w:t xml:space="preserve">Sofware </w:t>
+            </w:r>
+            <w:r>
+              <w:rPr>
+                <w:rFonts w:ascii="Palatino Linotype" w:hAnsi="Palatino Linotype"/>
+                <w:color w:val="000000" w:themeColor="text1"/>
+                <w:sz w:val="32"/>
+                <w:szCs w:val="26"/>
+              </w:rPr>
+              <w:t>developer</w:t>
             </w:r>
           </w:p>
         </w:tc>
         <w:tc>
           <w:tcPr>
-            <w:tcW w:w="5767" w:type="dxa"/>
+            <w:tcW w:w="450" w:type="dxa"/>
+          </w:tcPr>
+          <w:p>
+            <w:pPr>
+              <w:spacing w:before="120"/>
+              <w:jc w:val="right"/>
+              <w:rPr>
+                <w:rFonts w:ascii="Palatino Linotype" w:eastAsiaTheme="majorEastAsia" w:hAnsi="Palatino Linotype" w:cstheme="majorHAnsi"/>
+                <w:caps/>
+                <w:color w:val="000000" w:themeColor="text1"/>
+                <w:kern w:val="28"/>
+                <w:sz w:val="26"/>
+                <w:szCs w:val="26"/>
+              </w:rPr>
+            </w:pPr>
+            <w:r>
+              <w:rPr>
+                <w:rFonts w:ascii="Palatino Linotype" w:eastAsiaTheme="majorEastAsia" w:hAnsi="Palatino Linotype" w:cstheme="majorHAnsi"/>
+                <w:caps/>
+                <w:noProof/>
+                <w:color w:val="000000" w:themeColor="text1"/>
+                <w:kern w:val="28"/>
+                <w:sz w:val="26"/>
+                <w:szCs w:val="26"/>
+              </w:rPr>
+              <w:drawing>
+                <wp:anchor distT="0" distB="0" distL="114300" distR="114300" simplePos="0" relativeHeight="251687936" behindDoc="0" locked="0" layoutInCell="1" allowOverlap="1" wp14:anchorId="2287FE18" wp14:editId="562BA7D9">
+                  <wp:simplePos x="0" y="0"/>
+                  <wp:positionH relativeFrom="column">
+                    <wp:posOffset>-34026</wp:posOffset>
+                  </wp:positionH>
+                  <wp:positionV relativeFrom="paragraph">
+                    <wp:posOffset>121920</wp:posOffset>
+                  </wp:positionV>
+                  <wp:extent cx="160451" cy="160451"/>
+                  <wp:effectExtent l="0" t="0" r="0" b="0"/>
+                  <wp:wrapNone/>
+                  <wp:docPr id="9" name="Picture 9"/>
+                  <wp:cNvGraphicFramePr>
+                    <a:graphicFrameLocks xmlns:a="http://schemas.openxmlformats.org/drawingml/2006/main" noChangeAspect="1"/>
+                  </wp:cNvGraphicFramePr>
+                  <a:graphic xmlns:a="http://schemas.openxmlformats.org/drawingml/2006/main">
+                    <a:graphicData uri="http://schemas.openxmlformats.org/drawingml/2006/picture">
+                      <pic:pic xmlns:pic="http://schemas.openxmlformats.org/drawingml/2006/picture">
+                        <pic:nvPicPr>
+                          <pic:cNvPr id="9" name="new-post-xxl.png"/>
+                          <pic:cNvPicPr/>
+                        </pic:nvPicPr>
+                        <pic:blipFill>
+                          <a:blip r:embed="rId6" cstate="print">
+                            <a:extLst>
+                              <a:ext uri="{28A0092B-C50C-407E-A947-70E740481C1C}">
+                                <a14:useLocalDpi xmlns:a14="http://schemas.microsoft.com/office/drawing/2010/main" val="0"/>
+                              </a:ext>
+                            </a:extLst>
+                          </a:blip>
+                          <a:stretch>
+                            <a:fillRect/>
+                          </a:stretch>
+                        </pic:blipFill>
+                        <pic:spPr>
+                          <a:xfrm>
+                            <a:off x="0" y="0"/>
+                            <a:ext cx="160451" cy="160451"/>
+                          </a:xfrm>
+                          <a:prstGeom prst="rect">
+                            <a:avLst/>
+                          </a:prstGeom>
+                        </pic:spPr>
+                      </pic:pic>
+                    </a:graphicData>
+                  </a:graphic>
+                </wp:anchor>
+              </w:drawing>
+            </w:r>
+          </w:p>
+        </w:tc>
+        <w:tc>
+          <w:tcPr>
+            <w:tcW w:w="3510" w:type="dxa"/>
             <w:gridSpan w:val="2"/>
           </w:tcPr>
           <w:p>
             <w:pPr>
-              <w:jc w:val="right"/>
-              <w:rPr>
-                <w:rFonts w:asciiTheme="majorHAnsi" w:eastAsiaTheme="majorEastAsia" w:hAnsiTheme="majorHAnsi" w:cstheme="majorHAnsi"/>
+              <w:spacing w:before="120"/>
+              <w:rPr>
+                <w:rFonts w:ascii="Palatino Linotype" w:eastAsiaTheme="majorEastAsia" w:hAnsi="Palatino Linotype" w:cstheme="majorHAnsi"/>
                 <w:caps/>
                 <w:color w:val="000000" w:themeColor="text1"/>
                 <w:kern w:val="28"/>
@@ -93,104 +209,373 @@
                 <w:szCs w:val="26"/>
               </w:rPr>
             </w:pPr>
-            <w:r>
-              <w:rPr>
-                <w:rFonts w:asciiTheme="majorHAnsi" w:hAnsiTheme="majorHAnsi" w:cstheme="majorHAnsi"/>
-                <w:color w:val="000000" w:themeColor="text1"/>
-                <w:sz w:val="26"/>
-                <w:szCs w:val="26"/>
-              </w:rPr>
-              <w:t>+84 968.353.293</w:t>
-            </w:r>
-            <w:r>
-              <w:rPr>
-                <w:rFonts w:asciiTheme="majorHAnsi" w:hAnsiTheme="majorHAnsi" w:cstheme="majorHAnsi"/>
-                <w:color w:val="000000" w:themeColor="text1"/>
-                <w:sz w:val="26"/>
-                <w:szCs w:val="26"/>
-              </w:rPr>
-              <w:t xml:space="preserve"> | </w:t>
-            </w:r>
-            <w:hyperlink r:id="rId6" w:history="1">
+            <w:hyperlink r:id="rId7" w:history="1">
               <w:r>
                 <w:rPr>
                   <w:rStyle w:val="Hyperlink"/>
-                  <w:rFonts w:asciiTheme="majorHAnsi" w:hAnsiTheme="majorHAnsi" w:cstheme="majorHAnsi"/>
-                  <w:color w:val="000000" w:themeColor="text1"/>
+                  <w:rFonts w:ascii="Palatino Linotype" w:hAnsi="Palatino Linotype" w:cstheme="majorHAnsi"/>
                   <w:sz w:val="26"/>
                   <w:szCs w:val="26"/>
                   <w:u w:val="none"/>
                 </w:rPr>
-                <w:t>sang.lequang94@gmail.com</w:t>
+                <w:t>Sang.Lequang94@gmail.com</w:t>
               </w:r>
             </w:hyperlink>
-            <w:r>
-              <w:rPr>
-                <w:rFonts w:asciiTheme="majorHAnsi" w:hAnsiTheme="majorHAnsi" w:cstheme="majorHAnsi"/>
-                <w:color w:val="000000" w:themeColor="text1"/>
-                <w:sz w:val="26"/>
-                <w:szCs w:val="26"/>
-              </w:rPr>
-              <w:t xml:space="preserve"> </w:t>
-            </w:r>
-            <w:r>
-              <w:rPr>
-                <w:rFonts w:asciiTheme="majorHAnsi" w:hAnsiTheme="majorHAnsi" w:cstheme="majorHAnsi"/>
-                <w:color w:val="000000" w:themeColor="text1"/>
-                <w:sz w:val="26"/>
-                <w:szCs w:val="26"/>
-              </w:rPr>
-              <w:t xml:space="preserve"> </w:t>
-            </w:r>
           </w:p>
+        </w:tc>
+        <w:tc>
+          <w:tcPr>
+            <w:tcW w:w="360" w:type="dxa"/>
+          </w:tcPr>
           <w:p>
             <w:pPr>
+              <w:spacing w:before="120"/>
+              <w:rPr>
+                <w:rFonts w:ascii="Palatino Linotype" w:eastAsiaTheme="majorEastAsia" w:hAnsi="Palatino Linotype" w:cstheme="majorHAnsi"/>
+                <w:caps/>
+                <w:color w:val="000000" w:themeColor="text1"/>
+                <w:kern w:val="28"/>
+                <w:sz w:val="26"/>
+                <w:szCs w:val="26"/>
+              </w:rPr>
+            </w:pPr>
+            <w:r>
+              <w:rPr>
+                <w:rFonts w:ascii="Palatino Linotype" w:eastAsiaTheme="majorEastAsia" w:hAnsi="Palatino Linotype" w:cstheme="majorHAnsi"/>
+                <w:caps/>
+                <w:noProof/>
+                <w:color w:val="000000" w:themeColor="text1"/>
+                <w:kern w:val="28"/>
+                <w:sz w:val="26"/>
+                <w:szCs w:val="26"/>
+              </w:rPr>
+              <w:drawing>
+                <wp:anchor distT="0" distB="0" distL="114300" distR="114300" simplePos="0" relativeHeight="251688960" behindDoc="0" locked="0" layoutInCell="1" allowOverlap="1">
+                  <wp:simplePos x="0" y="0"/>
+                  <wp:positionH relativeFrom="column">
+                    <wp:posOffset>-39741</wp:posOffset>
+                  </wp:positionH>
+                  <wp:positionV relativeFrom="paragraph">
+                    <wp:posOffset>122555</wp:posOffset>
+                  </wp:positionV>
+                  <wp:extent cx="134404" cy="134404"/>
+                  <wp:effectExtent l="0" t="0" r="0" b="0"/>
+                  <wp:wrapNone/>
+                  <wp:docPr id="10" name="Picture 10"/>
+                  <wp:cNvGraphicFramePr>
+                    <a:graphicFrameLocks xmlns:a="http://schemas.openxmlformats.org/drawingml/2006/main" noChangeAspect="1"/>
+                  </wp:cNvGraphicFramePr>
+                  <a:graphic xmlns:a="http://schemas.openxmlformats.org/drawingml/2006/main">
+                    <a:graphicData uri="http://schemas.openxmlformats.org/drawingml/2006/picture">
+                      <pic:pic xmlns:pic="http://schemas.openxmlformats.org/drawingml/2006/picture">
+                        <pic:nvPicPr>
+                          <pic:cNvPr id="10" name="phone-28-xxl.png"/>
+                          <pic:cNvPicPr/>
+                        </pic:nvPicPr>
+                        <pic:blipFill>
+                          <a:blip r:embed="rId8" cstate="print">
+                            <a:extLst>
+                              <a:ext uri="{28A0092B-C50C-407E-A947-70E740481C1C}">
+                                <a14:useLocalDpi xmlns:a14="http://schemas.microsoft.com/office/drawing/2010/main" val="0"/>
+                              </a:ext>
+                            </a:extLst>
+                          </a:blip>
+                          <a:stretch>
+                            <a:fillRect/>
+                          </a:stretch>
+                        </pic:blipFill>
+                        <pic:spPr>
+                          <a:xfrm>
+                            <a:off x="0" y="0"/>
+                            <a:ext cx="134404" cy="134404"/>
+                          </a:xfrm>
+                          <a:prstGeom prst="rect">
+                            <a:avLst/>
+                          </a:prstGeom>
+                        </pic:spPr>
+                      </pic:pic>
+                    </a:graphicData>
+                  </a:graphic>
+                  <wp14:sizeRelH relativeFrom="margin">
+                    <wp14:pctWidth>0</wp14:pctWidth>
+                  </wp14:sizeRelH>
+                  <wp14:sizeRelV relativeFrom="margin">
+                    <wp14:pctHeight>0</wp14:pctHeight>
+                  </wp14:sizeRelV>
+                </wp:anchor>
+              </w:drawing>
+            </w:r>
+          </w:p>
+        </w:tc>
+        <w:tc>
+          <w:tcPr>
+            <w:tcW w:w="2345" w:type="dxa"/>
+          </w:tcPr>
+          <w:p>
+            <w:pPr>
+              <w:spacing w:before="120"/>
               <w:jc w:val="right"/>
               <w:rPr>
-                <w:rFonts w:asciiTheme="majorHAnsi" w:hAnsiTheme="majorHAnsi" w:cstheme="majorHAnsi"/>
-                <w:color w:val="000000" w:themeColor="text1"/>
+                <w:rFonts w:ascii="Palatino Linotype" w:eastAsiaTheme="majorEastAsia" w:hAnsi="Palatino Linotype" w:cstheme="majorHAnsi"/>
+                <w:caps/>
+                <w:color w:val="000000" w:themeColor="text1"/>
+                <w:kern w:val="28"/>
+                <w:sz w:val="26"/>
+                <w:szCs w:val="26"/>
               </w:rPr>
             </w:pPr>
             <w:r>
               <w:rPr>
-                <w:rFonts w:asciiTheme="majorHAnsi" w:hAnsiTheme="majorHAnsi" w:cstheme="majorHAnsi"/>
-                <w:color w:val="000000" w:themeColor="text1"/>
-                <w:sz w:val="26"/>
-                <w:szCs w:val="26"/>
-              </w:rPr>
-              <w:t>Can Tho, Vietnam</w:t>
+                <w:rFonts w:ascii="Palatino Linotype" w:eastAsiaTheme="majorEastAsia" w:hAnsi="Palatino Linotype" w:cstheme="majorHAnsi"/>
+                <w:caps/>
+                <w:color w:val="000000" w:themeColor="text1"/>
+                <w:kern w:val="28"/>
+                <w:sz w:val="26"/>
+                <w:szCs w:val="26"/>
+              </w:rPr>
+              <w:t>+84 968.353.293</w:t>
             </w:r>
           </w:p>
         </w:tc>
       </w:tr>
       <w:tr>
         <w:trPr>
-          <w:trHeight w:val="170"/>
+          <w:trHeight w:val="496"/>
         </w:trPr>
         <w:tc>
           <w:tcPr>
-            <w:tcW w:w="9632" w:type="dxa"/>
-            <w:gridSpan w:val="3"/>
+            <w:tcW w:w="4495" w:type="dxa"/>
+            <w:vMerge/>
+            <w:tcBorders>
+              <w:bottom w:val="single" w:sz="4" w:space="0" w:color="auto"/>
+            </w:tcBorders>
           </w:tcPr>
           <w:p>
             <w:pPr>
-              <w:rPr>
-                <w:rFonts w:asciiTheme="majorHAnsi" w:hAnsiTheme="majorHAnsi" w:cstheme="majorHAnsi"/>
+              <w:spacing w:before="120"/>
+              <w:rPr>
+                <w:rFonts w:ascii="Palatino Linotype" w:hAnsi="Palatino Linotype" w:cstheme="majorHAnsi"/>
                 <w:color w:val="000000" w:themeColor="text1"/>
                 <w:sz w:val="26"/>
                 <w:szCs w:val="26"/>
               </w:rPr>
             </w:pPr>
-            <w:r>
-              <w:rPr>
-                <w:rFonts w:asciiTheme="majorHAnsi" w:hAnsiTheme="majorHAnsi" w:cstheme="majorHAnsi"/>
-                <w:color w:val="000000" w:themeColor="text1"/>
-                <w:sz w:val="26"/>
-                <w:szCs w:val="26"/>
-              </w:rPr>
-              <w:pict>
-                <v:rect id="_x0000_i1025" style="width:0;height:1.5pt" o:hralign="center" o:hrstd="t" o:hr="t" fillcolor="#a0a0a0" stroked="f"/>
-              </w:pict>
+          </w:p>
+        </w:tc>
+        <w:tc>
+          <w:tcPr>
+            <w:tcW w:w="450" w:type="dxa"/>
+            <w:tcBorders>
+              <w:bottom w:val="single" w:sz="4" w:space="0" w:color="auto"/>
+            </w:tcBorders>
+          </w:tcPr>
+          <w:p>
+            <w:pPr>
+              <w:spacing w:before="120"/>
+              <w:jc w:val="right"/>
+              <w:rPr>
+                <w:rFonts w:ascii="Palatino Linotype" w:hAnsi="Palatino Linotype" w:cstheme="majorHAnsi"/>
+                <w:color w:val="000000" w:themeColor="text1"/>
+                <w:sz w:val="26"/>
+                <w:szCs w:val="26"/>
+              </w:rPr>
+            </w:pPr>
+            <w:r>
+              <w:rPr>
+                <w:rFonts w:ascii="Palatino Linotype" w:hAnsi="Palatino Linotype" w:cstheme="majorHAnsi"/>
+                <w:noProof/>
+                <w:color w:val="000000" w:themeColor="text1"/>
+                <w:sz w:val="26"/>
+                <w:szCs w:val="26"/>
+              </w:rPr>
+              <w:drawing>
+                <wp:anchor distT="0" distB="0" distL="114300" distR="114300" simplePos="0" relativeHeight="251681792" behindDoc="0" locked="0" layoutInCell="1" allowOverlap="1" wp14:anchorId="6FE27DFB" wp14:editId="5F080B7B">
+                  <wp:simplePos x="0" y="0"/>
+                  <wp:positionH relativeFrom="column">
+                    <wp:posOffset>-25136</wp:posOffset>
+                  </wp:positionH>
+                  <wp:positionV relativeFrom="paragraph">
+                    <wp:posOffset>119380</wp:posOffset>
+                  </wp:positionV>
+                  <wp:extent cx="146649" cy="146649"/>
+                  <wp:effectExtent l="0" t="0" r="6350" b="6350"/>
+                  <wp:wrapNone/>
+                  <wp:docPr id="3" name="Picture 3"/>
+                  <wp:cNvGraphicFramePr>
+                    <a:graphicFrameLocks xmlns:a="http://schemas.openxmlformats.org/drawingml/2006/main" noChangeAspect="1"/>
+                  </wp:cNvGraphicFramePr>
+                  <a:graphic xmlns:a="http://schemas.openxmlformats.org/drawingml/2006/main">
+                    <a:graphicData uri="http://schemas.openxmlformats.org/drawingml/2006/picture">
+                      <pic:pic xmlns:pic="http://schemas.openxmlformats.org/drawingml/2006/picture">
+                        <pic:nvPicPr>
+                          <pic:cNvPr id="3" name="61109.png"/>
+                          <pic:cNvPicPr/>
+                        </pic:nvPicPr>
+                        <pic:blipFill>
+                          <a:blip r:embed="rId9" cstate="print">
+                            <a:extLst>
+                              <a:ext uri="{28A0092B-C50C-407E-A947-70E740481C1C}">
+                                <a14:useLocalDpi xmlns:a14="http://schemas.microsoft.com/office/drawing/2010/main" val="0"/>
+                              </a:ext>
+                            </a:extLst>
+                          </a:blip>
+                          <a:stretch>
+                            <a:fillRect/>
+                          </a:stretch>
+                        </pic:blipFill>
+                        <pic:spPr>
+                          <a:xfrm>
+                            <a:off x="0" y="0"/>
+                            <a:ext cx="146649" cy="146649"/>
+                          </a:xfrm>
+                          <a:prstGeom prst="rect">
+                            <a:avLst/>
+                          </a:prstGeom>
+                        </pic:spPr>
+                      </pic:pic>
+                    </a:graphicData>
+                  </a:graphic>
+                </wp:anchor>
+              </w:drawing>
+            </w:r>
+          </w:p>
+        </w:tc>
+        <w:tc>
+          <w:tcPr>
+            <w:tcW w:w="3510" w:type="dxa"/>
+            <w:gridSpan w:val="2"/>
+            <w:tcBorders>
+              <w:bottom w:val="single" w:sz="4" w:space="0" w:color="auto"/>
+            </w:tcBorders>
+          </w:tcPr>
+          <w:p>
+            <w:pPr>
+              <w:spacing w:before="120"/>
+              <w:rPr>
+                <w:rFonts w:ascii="Palatino Linotype" w:hAnsi="Palatino Linotype" w:cstheme="majorHAnsi"/>
+                <w:color w:val="000000" w:themeColor="text1"/>
+                <w:sz w:val="26"/>
+                <w:szCs w:val="26"/>
+              </w:rPr>
+            </w:pPr>
+            <w:hyperlink r:id="rId10" w:history="1">
+              <w:r>
+                <w:rPr>
+                  <w:rStyle w:val="Hyperlink"/>
+                  <w:rFonts w:ascii="Palatino Linotype" w:hAnsi="Palatino Linotype" w:cstheme="majorHAnsi"/>
+                  <w:sz w:val="26"/>
+                  <w:szCs w:val="26"/>
+                  <w:u w:val="none"/>
+                </w:rPr>
+                <w:t>sang-lequang</w:t>
+              </w:r>
+            </w:hyperlink>
+          </w:p>
+        </w:tc>
+        <w:tc>
+          <w:tcPr>
+            <w:tcW w:w="360" w:type="dxa"/>
+            <w:tcBorders>
+              <w:bottom w:val="single" w:sz="4" w:space="0" w:color="auto"/>
+            </w:tcBorders>
+          </w:tcPr>
+          <w:p>
+            <w:pPr>
+              <w:spacing w:before="120"/>
+              <w:jc w:val="right"/>
+              <w:rPr>
+                <w:rFonts w:ascii="Palatino Linotype" w:hAnsi="Palatino Linotype" w:cstheme="majorHAnsi"/>
+                <w:color w:val="000000" w:themeColor="text1"/>
+                <w:sz w:val="26"/>
+                <w:szCs w:val="26"/>
+              </w:rPr>
+            </w:pPr>
+            <w:r>
+              <w:rPr>
+                <w:rFonts w:ascii="Palatino Linotype" w:hAnsi="Palatino Linotype" w:cstheme="majorHAnsi"/>
+                <w:noProof/>
+                <w:color w:val="000000" w:themeColor="text1"/>
+                <w:sz w:val="26"/>
+                <w:szCs w:val="26"/>
+              </w:rPr>
+              <w:drawing>
+                <wp:anchor distT="0" distB="0" distL="114300" distR="114300" simplePos="0" relativeHeight="251682816" behindDoc="0" locked="0" layoutInCell="1" allowOverlap="1" wp14:anchorId="52AD4CEB" wp14:editId="5D6CA80A">
+                  <wp:simplePos x="0" y="0"/>
+                  <wp:positionH relativeFrom="column">
+                    <wp:posOffset>-53340</wp:posOffset>
+                  </wp:positionH>
+                  <wp:positionV relativeFrom="paragraph">
+                    <wp:posOffset>93609</wp:posOffset>
+                  </wp:positionV>
+                  <wp:extent cx="180340" cy="180340"/>
+                  <wp:effectExtent l="0" t="0" r="0" b="0"/>
+                  <wp:wrapNone/>
+                  <wp:docPr id="4" name="Picture 4"/>
+                  <wp:cNvGraphicFramePr>
+                    <a:graphicFrameLocks xmlns:a="http://schemas.openxmlformats.org/drawingml/2006/main" noChangeAspect="1"/>
+                  </wp:cNvGraphicFramePr>
+                  <a:graphic xmlns:a="http://schemas.openxmlformats.org/drawingml/2006/main">
+                    <a:graphicData uri="http://schemas.openxmlformats.org/drawingml/2006/picture">
+                      <pic:pic xmlns:pic="http://schemas.openxmlformats.org/drawingml/2006/picture">
+                        <pic:nvPicPr>
+                          <pic:cNvPr id="4" name="ic_location_on_48px-512.png"/>
+                          <pic:cNvPicPr/>
+                        </pic:nvPicPr>
+                        <pic:blipFill>
+                          <a:blip r:embed="rId11" cstate="print">
+                            <a:extLst>
+                              <a:ext uri="{28A0092B-C50C-407E-A947-70E740481C1C}">
+                                <a14:useLocalDpi xmlns:a14="http://schemas.microsoft.com/office/drawing/2010/main" val="0"/>
+                              </a:ext>
+                            </a:extLst>
+                          </a:blip>
+                          <a:stretch>
+                            <a:fillRect/>
+                          </a:stretch>
+                        </pic:blipFill>
+                        <pic:spPr>
+                          <a:xfrm>
+                            <a:off x="0" y="0"/>
+                            <a:ext cx="180340" cy="180340"/>
+                          </a:xfrm>
+                          <a:prstGeom prst="rect">
+                            <a:avLst/>
+                          </a:prstGeom>
+                        </pic:spPr>
+                      </pic:pic>
+                    </a:graphicData>
+                  </a:graphic>
+                </wp:anchor>
+              </w:drawing>
+            </w:r>
+          </w:p>
+        </w:tc>
+        <w:tc>
+          <w:tcPr>
+            <w:tcW w:w="2345" w:type="dxa"/>
+            <w:tcBorders>
+              <w:bottom w:val="single" w:sz="4" w:space="0" w:color="auto"/>
+            </w:tcBorders>
+          </w:tcPr>
+          <w:p>
+            <w:pPr>
+              <w:spacing w:before="120"/>
+              <w:jc w:val="right"/>
+              <w:rPr>
+                <w:rFonts w:ascii="Palatino Linotype" w:hAnsi="Palatino Linotype" w:cstheme="majorHAnsi"/>
+                <w:color w:val="000000" w:themeColor="text1"/>
+                <w:sz w:val="26"/>
+                <w:szCs w:val="26"/>
+              </w:rPr>
+            </w:pPr>
+            <w:r>
+              <w:rPr>
+                <w:rFonts w:ascii="Palatino Linotype" w:hAnsi="Palatino Linotype" w:cstheme="majorHAnsi"/>
+                <w:color w:val="000000" w:themeColor="text1"/>
+                <w:sz w:val="26"/>
+                <w:szCs w:val="26"/>
+              </w:rPr>
+              <w:t>CanTho, VietNam</w:t>
             </w:r>
           </w:p>
         </w:tc>
@@ -201,16 +586,20 @@
         </w:trPr>
         <w:tc>
           <w:tcPr>
-            <w:tcW w:w="9632" w:type="dxa"/>
-            <w:gridSpan w:val="3"/>
+            <w:tcW w:w="11160" w:type="dxa"/>
+            <w:gridSpan w:val="6"/>
+            <w:tcBorders>
+              <w:top w:val="single" w:sz="4" w:space="0" w:color="auto"/>
+            </w:tcBorders>
           </w:tcPr>
           <w:p>
             <w:pPr>
               <w:tabs>
                 <w:tab w:val="left" w:pos="7147"/>
               </w:tabs>
-              <w:rPr>
-                <w:rFonts w:cstheme="minorHAnsi"/>
+              <w:spacing w:before="120"/>
+              <w:rPr>
+                <w:rFonts w:ascii="Palatino Linotype" w:hAnsi="Palatino Linotype" w:cstheme="minorHAnsi"/>
                 <w:b/>
                 <w:i/>
                 <w:color w:val="000000" w:themeColor="text1"/>
@@ -220,43 +609,39 @@
             </w:pPr>
             <w:r>
               <w:rPr>
-                <w:rFonts w:ascii="Cambria" w:hAnsi="Cambria"/>
+                <w:rFonts w:ascii="Palatino Linotype" w:hAnsi="Palatino Linotype"/>
                 <w:b/>
                 <w:color w:val="000000" w:themeColor="text1"/>
-                <w:sz w:val="28"/>
+                <w:sz w:val="26"/>
+                <w:szCs w:val="26"/>
                 <w:lang w:val="vi-VN"/>
               </w:rPr>
               <w:t>W</w:t>
             </w:r>
             <w:r>
               <w:rPr>
-                <w:rFonts w:ascii="Cambria" w:hAnsi="Cambria"/>
+                <w:rFonts w:ascii="Palatino Linotype" w:hAnsi="Palatino Linotype"/>
                 <w:b/>
                 <w:color w:val="000000" w:themeColor="text1"/>
-                <w:sz w:val="28"/>
-              </w:rPr>
-              <w:t xml:space="preserve">ork </w:t>
-            </w:r>
-            <w:r>
-              <w:rPr>
-                <w:rFonts w:ascii="Georgia" w:hAnsi="Georgia"/>
-                <w:b/>
-                <w:color w:val="000000" w:themeColor="text1"/>
-                <w:sz w:val="28"/>
-              </w:rPr>
-              <w:t>Experiene</w:t>
+                <w:sz w:val="26"/>
+                <w:szCs w:val="26"/>
+              </w:rPr>
+              <w:t>ork Experiene</w:t>
             </w:r>
           </w:p>
         </w:tc>
       </w:tr>
       <w:tr>
         <w:trPr>
-          <w:trHeight w:val="1691"/>
+          <w:trHeight w:val="1183"/>
         </w:trPr>
         <w:tc>
           <w:tcPr>
-            <w:tcW w:w="9632" w:type="dxa"/>
-            <w:gridSpan w:val="3"/>
+            <w:tcW w:w="8455" w:type="dxa"/>
+            <w:gridSpan w:val="4"/>
+            <w:tcBorders>
+              <w:bottom w:val="single" w:sz="4" w:space="0" w:color="auto"/>
+            </w:tcBorders>
           </w:tcPr>
           <w:p>
             <w:pPr>
@@ -264,43 +649,57 @@
                 <w:tab w:val="left" w:pos="7147"/>
               </w:tabs>
               <w:rPr>
-                <w:rFonts w:asciiTheme="majorHAnsi" w:hAnsiTheme="majorHAnsi" w:cstheme="majorHAnsi"/>
-                <w:i/>
-                <w:color w:val="000000" w:themeColor="text1"/>
-                <w:sz w:val="26"/>
-                <w:szCs w:val="26"/>
-              </w:rPr>
-            </w:pPr>
-            <w:r>
-              <w:rPr>
-                <w:rFonts w:cstheme="minorHAnsi"/>
-                <w:i/>
-                <w:color w:val="000000" w:themeColor="text1"/>
-                <w:sz w:val="26"/>
-                <w:szCs w:val="26"/>
-              </w:rPr>
-              <w:t>Fresher Node.js Developer</w:t>
-            </w:r>
-            <w:r>
-              <w:rPr>
-                <w:rFonts w:asciiTheme="majorHAnsi" w:hAnsiTheme="majorHAnsi" w:cstheme="majorHAnsi"/>
+                <w:rFonts w:ascii="Palatino Linotype" w:hAnsi="Palatino Linotype" w:cstheme="majorHAnsi"/>
                 <w:b/>
                 <w:i/>
                 <w:color w:val="000000" w:themeColor="text1"/>
                 <w:sz w:val="26"/>
                 <w:szCs w:val="26"/>
               </w:rPr>
-              <w:t xml:space="preserve"> </w:t>
-            </w:r>
-            <w:r>
-              <w:rPr>
-                <w:rFonts w:asciiTheme="majorHAnsi" w:hAnsiTheme="majorHAnsi" w:cstheme="majorHAnsi"/>
+            </w:pPr>
+            <w:r>
+              <w:rPr>
+                <w:rFonts w:ascii="Palatino Linotype" w:hAnsi="Palatino Linotype" w:cstheme="majorHAnsi"/>
+                <w:b/>
                 <w:i/>
                 <w:color w:val="000000" w:themeColor="text1"/>
                 <w:sz w:val="26"/>
                 <w:szCs w:val="26"/>
               </w:rPr>
-              <w:t>(Remote) at Maxlancer PTY LTD</w:t>
+              <w:t>Remote</w:t>
+            </w:r>
+            <w:r>
+              <w:rPr>
+                <w:rFonts w:ascii="Palatino Linotype" w:hAnsi="Palatino Linotype" w:cstheme="minorHAnsi"/>
+                <w:b/>
+                <w:i/>
+                <w:color w:val="000000" w:themeColor="text1"/>
+                <w:sz w:val="26"/>
+                <w:szCs w:val="26"/>
+              </w:rPr>
+              <w:t xml:space="preserve"> Back-end</w:t>
+            </w:r>
+            <w:r>
+              <w:rPr>
+                <w:rFonts w:ascii="Palatino Linotype" w:hAnsi="Palatino Linotype" w:cstheme="minorHAnsi"/>
+                <w:b/>
+                <w:i/>
+                <w:color w:val="000000" w:themeColor="text1"/>
+                <w:sz w:val="26"/>
+                <w:szCs w:val="26"/>
+              </w:rPr>
+              <w:t xml:space="preserve"> Developer</w:t>
+            </w:r>
+            <w:r>
+              <w:rPr>
+                <w:rFonts w:ascii="Palatino Linotype" w:hAnsi="Palatino Linotype" w:cstheme="majorHAnsi"/>
+                <w:b/>
+                <w:i/>
+                <w:color w:val="000000" w:themeColor="text1"/>
+                <w:sz w:val="26"/>
+                <w:szCs w:val="26"/>
+              </w:rPr>
+              <w:t xml:space="preserve"> at Maxlancer PTY LTD</w:t>
             </w:r>
           </w:p>
           <w:p>
@@ -315,7 +714,7 @@
               </w:tabs>
               <w:ind w:left="697"/>
               <w:rPr>
-                <w:rFonts w:asciiTheme="majorHAnsi" w:hAnsiTheme="majorHAnsi" w:cstheme="majorHAnsi"/>
+                <w:rFonts w:ascii="Palatino Linotype" w:hAnsi="Palatino Linotype" w:cstheme="majorHAnsi"/>
                 <w:color w:val="000000" w:themeColor="text1"/>
                 <w:sz w:val="26"/>
                 <w:szCs w:val="26"/>
@@ -323,7 +722,7 @@
             </w:pPr>
             <w:r>
               <w:rPr>
-                <w:rFonts w:asciiTheme="majorHAnsi" w:hAnsiTheme="majorHAnsi" w:cstheme="majorHAnsi"/>
+                <w:rFonts w:ascii="Palatino Linotype" w:hAnsi="Palatino Linotype" w:cstheme="majorHAnsi"/>
                 <w:color w:val="000000" w:themeColor="text1"/>
                 <w:sz w:val="26"/>
                 <w:szCs w:val="26"/>
@@ -343,7 +742,7 @@
               </w:tabs>
               <w:ind w:left="697"/>
               <w:rPr>
-                <w:rFonts w:asciiTheme="majorHAnsi" w:hAnsiTheme="majorHAnsi" w:cstheme="majorHAnsi"/>
+                <w:rFonts w:ascii="Palatino Linotype" w:hAnsi="Palatino Linotype" w:cstheme="majorHAnsi"/>
                 <w:color w:val="000000" w:themeColor="text1"/>
                 <w:sz w:val="26"/>
                 <w:szCs w:val="26"/>
@@ -351,27 +750,29 @@
             </w:pPr>
             <w:r>
               <w:rPr>
-                <w:rFonts w:asciiTheme="majorHAnsi" w:hAnsiTheme="majorHAnsi" w:cstheme="majorHAnsi"/>
-                <w:color w:val="000000" w:themeColor="text1"/>
-                <w:sz w:val="26"/>
-                <w:szCs w:val="26"/>
-              </w:rPr>
-              <w:t>Implemented RestAPI server, Graphql server APIs with Node.js</w:t>
+                <w:rFonts w:ascii="Palatino Linotype" w:hAnsi="Palatino Linotype" w:cstheme="majorHAnsi"/>
+                <w:color w:val="000000" w:themeColor="text1"/>
+                <w:sz w:val="26"/>
+                <w:szCs w:val="26"/>
+              </w:rPr>
+              <w:t>Implemented RestAPI, Graphql server APIs with Node.js</w:t>
             </w:r>
           </w:p>
+        </w:tc>
+        <w:tc>
+          <w:tcPr>
+            <w:tcW w:w="2705" w:type="dxa"/>
+            <w:gridSpan w:val="2"/>
+            <w:tcBorders>
+              <w:bottom w:val="single" w:sz="4" w:space="0" w:color="auto"/>
+            </w:tcBorders>
+          </w:tcPr>
           <w:p>
             <w:pPr>
-              <w:pStyle w:val="ListParagraph"/>
-              <w:numPr>
-                <w:ilvl w:val="0"/>
-                <w:numId w:val="8"/>
-              </w:numPr>
-              <w:tabs>
-                <w:tab w:val="left" w:pos="7147"/>
-              </w:tabs>
-              <w:ind w:left="697"/>
-              <w:rPr>
-                <w:rFonts w:asciiTheme="majorHAnsi" w:hAnsiTheme="majorHAnsi" w:cstheme="majorHAnsi"/>
+              <w:jc w:val="right"/>
+              <w:rPr>
+                <w:rFonts w:ascii="Palatino Linotype" w:hAnsi="Palatino Linotype" w:cstheme="majorHAnsi"/>
+                <w:i/>
                 <w:color w:val="000000" w:themeColor="text1"/>
                 <w:sz w:val="26"/>
                 <w:szCs w:val="26"/>
@@ -379,40 +780,74 @@
             </w:pPr>
             <w:r>
               <w:rPr>
-                <w:rFonts w:asciiTheme="majorHAnsi" w:hAnsiTheme="majorHAnsi" w:cstheme="majorHAnsi"/>
-                <w:color w:val="000000" w:themeColor="text1"/>
-                <w:sz w:val="26"/>
-                <w:szCs w:val="26"/>
-              </w:rPr>
-              <w:t>Integrate online payment method with Stripe</w:t>
+                <w:rFonts w:ascii="Palatino Linotype" w:hAnsi="Palatino Linotype" w:cstheme="majorHAnsi"/>
+                <w:i/>
+                <w:color w:val="000000" w:themeColor="text1"/>
+                <w:sz w:val="26"/>
+                <w:szCs w:val="26"/>
+              </w:rPr>
+              <w:t>A</w:t>
+            </w:r>
+            <w:r>
+              <w:rPr>
+                <w:rFonts w:ascii="Palatino Linotype" w:hAnsi="Palatino Linotype" w:cstheme="majorHAnsi"/>
+                <w:i/>
+                <w:color w:val="000000" w:themeColor="text1"/>
+                <w:sz w:val="26"/>
+                <w:szCs w:val="26"/>
+              </w:rPr>
+              <w:t>ustralia</w:t>
+            </w:r>
+            <w:r>
+              <w:rPr>
+                <w:rFonts w:ascii="Palatino Linotype" w:hAnsi="Palatino Linotype" w:cstheme="majorHAnsi"/>
+                <w:i/>
+                <w:color w:val="000000" w:themeColor="text1"/>
+                <w:sz w:val="26"/>
+                <w:szCs w:val="26"/>
+              </w:rPr>
+              <w:t xml:space="preserve">  </w:t>
             </w:r>
           </w:p>
           <w:p>
             <w:pPr>
               <w:jc w:val="right"/>
               <w:rPr>
-                <w:color w:val="000000" w:themeColor="text1"/>
+                <w:rFonts w:ascii="Palatino Linotype" w:hAnsi="Palatino Linotype"/>
+                <w:color w:val="000000" w:themeColor="text1"/>
+                <w:sz w:val="26"/>
+                <w:szCs w:val="26"/>
               </w:rPr>
             </w:pPr>
             <w:r>
               <w:rPr>
-                <w:rFonts w:asciiTheme="majorHAnsi" w:hAnsiTheme="majorHAnsi" w:cstheme="majorHAnsi"/>
+                <w:rFonts w:ascii="Palatino Linotype" w:hAnsi="Palatino Linotype" w:cstheme="majorHAnsi"/>
                 <w:i/>
                 <w:color w:val="000000" w:themeColor="text1"/>
                 <w:sz w:val="26"/>
                 <w:szCs w:val="26"/>
               </w:rPr>
-              <w:t xml:space="preserve">Australia,  </w:t>
-            </w:r>
-            <w:r>
-              <w:rPr>
-                <w:rFonts w:asciiTheme="majorHAnsi" w:hAnsiTheme="majorHAnsi" w:cstheme="majorHAnsi"/>
+              <w:t xml:space="preserve">Dec 2018 </w:t>
+            </w:r>
+            <w:r>
+              <w:rPr>
+                <w:rFonts w:ascii="Palatino Linotype" w:hAnsi="Palatino Linotype" w:cstheme="majorHAnsi"/>
                 <w:i/>
                 <w:color w:val="000000" w:themeColor="text1"/>
                 <w:sz w:val="26"/>
                 <w:szCs w:val="26"/>
               </w:rPr>
-              <w:t>Dec 2018 – Aug 2019</w:t>
+              <w:t xml:space="preserve"> </w:t>
+            </w:r>
+            <w:r>
+              <w:rPr>
+                <w:rFonts w:ascii="Palatino Linotype" w:hAnsi="Palatino Linotype" w:cstheme="majorHAnsi"/>
+                <w:i/>
+                <w:color w:val="000000" w:themeColor="text1"/>
+                <w:sz w:val="26"/>
+                <w:szCs w:val="26"/>
+              </w:rPr>
+              <w:t>– Aug 2019</w:t>
             </w:r>
           </w:p>
         </w:tc>
@@ -423,39 +858,43 @@
         </w:trPr>
         <w:tc>
           <w:tcPr>
-            <w:tcW w:w="9632" w:type="dxa"/>
-            <w:gridSpan w:val="3"/>
+            <w:tcW w:w="11160" w:type="dxa"/>
+            <w:gridSpan w:val="6"/>
+            <w:tcBorders>
+              <w:top w:val="single" w:sz="4" w:space="0" w:color="auto"/>
+            </w:tcBorders>
           </w:tcPr>
           <w:p>
             <w:pPr>
               <w:tabs>
                 <w:tab w:val="left" w:pos="3855"/>
               </w:tabs>
-              <w:rPr>
-                <w:rFonts w:ascii="Georgia" w:hAnsi="Georgia" w:cstheme="minorHAnsi"/>
+              <w:spacing w:before="120"/>
+              <w:rPr>
+                <w:rFonts w:ascii="Palatino Linotype" w:hAnsi="Palatino Linotype" w:cstheme="minorHAnsi"/>
                 <w:b/>
                 <w:color w:val="000000" w:themeColor="text1"/>
-                <w:sz w:val="32"/>
-                <w:szCs w:val="32"/>
+                <w:sz w:val="26"/>
+                <w:szCs w:val="26"/>
               </w:rPr>
             </w:pPr>
             <w:r>
               <w:rPr>
-                <w:rFonts w:ascii="Georgia" w:hAnsi="Georgia" w:cstheme="minorHAnsi"/>
+                <w:rFonts w:ascii="Palatino Linotype" w:hAnsi="Palatino Linotype" w:cstheme="minorHAnsi"/>
                 <w:b/>
                 <w:color w:val="000000" w:themeColor="text1"/>
-                <w:sz w:val="28"/>
-                <w:szCs w:val="32"/>
+                <w:sz w:val="26"/>
+                <w:szCs w:val="26"/>
               </w:rPr>
               <w:t>Education and qualifications</w:t>
             </w:r>
             <w:r>
               <w:rPr>
-                <w:rFonts w:ascii="Georgia" w:hAnsi="Georgia" w:cstheme="minorHAnsi"/>
+                <w:rFonts w:ascii="Palatino Linotype" w:hAnsi="Palatino Linotype" w:cstheme="minorHAnsi"/>
                 <w:b/>
                 <w:color w:val="000000" w:themeColor="text1"/>
-                <w:sz w:val="28"/>
-                <w:szCs w:val="32"/>
+                <w:sz w:val="26"/>
+                <w:szCs w:val="26"/>
               </w:rPr>
               <w:tab/>
             </w:r>
@@ -464,12 +903,15 @@
       </w:tr>
       <w:tr>
         <w:trPr>
-          <w:trHeight w:val="723"/>
+          <w:trHeight w:val="922"/>
         </w:trPr>
         <w:tc>
           <w:tcPr>
-            <w:tcW w:w="9632" w:type="dxa"/>
-            <w:gridSpan w:val="3"/>
+            <w:tcW w:w="8455" w:type="dxa"/>
+            <w:gridSpan w:val="4"/>
+            <w:tcBorders>
+              <w:bottom w:val="single" w:sz="4" w:space="0" w:color="auto"/>
+            </w:tcBorders>
           </w:tcPr>
           <w:p>
             <w:pPr>
@@ -481,9 +923,10 @@
               <w:tabs>
                 <w:tab w:val="left" w:pos="5707"/>
               </w:tabs>
+              <w:spacing w:before="120"/>
               <w:jc w:val="both"/>
               <w:rPr>
-                <w:rFonts w:asciiTheme="majorHAnsi" w:hAnsiTheme="majorHAnsi" w:cstheme="majorHAnsi"/>
+                <w:rFonts w:ascii="Palatino Linotype" w:hAnsi="Palatino Linotype" w:cstheme="majorHAnsi"/>
                 <w:color w:val="000000" w:themeColor="text1"/>
                 <w:sz w:val="26"/>
                 <w:szCs w:val="26"/>
@@ -491,23 +934,12 @@
             </w:pPr>
             <w:r>
               <w:rPr>
-                <w:rFonts w:asciiTheme="majorHAnsi" w:hAnsiTheme="majorHAnsi" w:cstheme="majorHAnsi"/>
-                <w:color w:val="000000" w:themeColor="text1"/>
-                <w:sz w:val="26"/>
-                <w:szCs w:val="26"/>
-              </w:rPr>
-              <w:t>Major: Information Technology Engineer at CanTho Unive</w:t>
-            </w:r>
-            <w:bookmarkStart w:id="0" w:name="_GoBack"/>
-            <w:bookmarkEnd w:id="0"/>
-            <w:r>
-              <w:rPr>
-                <w:rFonts w:asciiTheme="majorHAnsi" w:hAnsiTheme="majorHAnsi" w:cstheme="majorHAnsi"/>
-                <w:color w:val="000000" w:themeColor="text1"/>
-                <w:sz w:val="26"/>
-                <w:szCs w:val="26"/>
-              </w:rPr>
-              <w:t>rsity</w:t>
+                <w:rFonts w:ascii="Palatino Linotype" w:hAnsi="Palatino Linotype" w:cstheme="majorHAnsi"/>
+                <w:color w:val="000000" w:themeColor="text1"/>
+                <w:sz w:val="26"/>
+                <w:szCs w:val="26"/>
+              </w:rPr>
+              <w:t>Major: Information Technology Engineer at CanTho University</w:t>
             </w:r>
           </w:p>
           <w:p>
@@ -520,24 +952,27 @@
               <w:tabs>
                 <w:tab w:val="left" w:pos="5707"/>
               </w:tabs>
+              <w:spacing w:before="120"/>
               <w:jc w:val="both"/>
               <w:rPr>
-                <w:rFonts w:asciiTheme="majorHAnsi" w:hAnsiTheme="majorHAnsi"/>
-                <w:color w:val="000000" w:themeColor="text1"/>
+                <w:rFonts w:ascii="Palatino Linotype" w:hAnsi="Palatino Linotype" w:cstheme="majorHAnsi"/>
+                <w:color w:val="000000" w:themeColor="text1"/>
+                <w:sz w:val="26"/>
+                <w:szCs w:val="26"/>
               </w:rPr>
             </w:pPr>
             <w:r>
               <w:rPr>
-                <w:rFonts w:asciiTheme="majorHAnsi" w:hAnsiTheme="majorHAnsi" w:cstheme="majorHAnsi"/>
-                <w:color w:val="000000" w:themeColor="text1"/>
-                <w:sz w:val="26"/>
-                <w:szCs w:val="26"/>
-              </w:rPr>
-              <w:t>Sep 2016 –  Present</w:t>
-            </w:r>
-            <w:r>
-              <w:rPr>
-                <w:rFonts w:asciiTheme="majorHAnsi" w:hAnsiTheme="majorHAnsi" w:cstheme="majorHAnsi"/>
+                <w:rFonts w:ascii="Palatino Linotype" w:hAnsi="Palatino Linotype" w:cstheme="majorHAnsi"/>
+                <w:color w:val="000000" w:themeColor="text1"/>
+                <w:sz w:val="26"/>
+                <w:szCs w:val="26"/>
+              </w:rPr>
+              <w:t>Sep 2016 – Jan 2021 GPA: 3.37</w:t>
+            </w:r>
+            <w:r>
+              <w:rPr>
+                <w:rFonts w:ascii="Palatino Linotype" w:hAnsi="Palatino Linotype" w:cstheme="majorHAnsi"/>
                 <w:color w:val="000000" w:themeColor="text1"/>
                 <w:sz w:val="26"/>
                 <w:szCs w:val="26"/>
@@ -546,13 +981,55 @@
             </w:r>
             <w:r>
               <w:rPr>
-                <w:rFonts w:asciiTheme="majorHAnsi" w:hAnsiTheme="majorHAnsi" w:cstheme="majorHAnsi"/>
-                <w:color w:val="000000" w:themeColor="text1"/>
-                <w:sz w:val="26"/>
-                <w:szCs w:val="26"/>
-              </w:rPr>
-              <w:t>| GPA: 3.29/4.00</w:t>
-            </w:r>
+                <w:rFonts w:ascii="Palatino Linotype" w:hAnsi="Palatino Linotype" w:cstheme="majorHAnsi"/>
+                <w:color w:val="000000" w:themeColor="text1"/>
+                <w:sz w:val="26"/>
+                <w:szCs w:val="26"/>
+              </w:rPr>
+              <w:t>/</w:t>
+            </w:r>
+            <w:r>
+              <w:rPr>
+                <w:rFonts w:ascii="Palatino Linotype" w:hAnsi="Palatino Linotype" w:cstheme="majorHAnsi"/>
+                <w:color w:val="000000" w:themeColor="text1"/>
+                <w:sz w:val="26"/>
+                <w:szCs w:val="26"/>
+              </w:rPr>
+              <w:t xml:space="preserve"> </w:t>
+            </w:r>
+            <w:r>
+              <w:rPr>
+                <w:rFonts w:ascii="Palatino Linotype" w:hAnsi="Palatino Linotype" w:cstheme="majorHAnsi"/>
+                <w:color w:val="000000" w:themeColor="text1"/>
+                <w:sz w:val="26"/>
+                <w:szCs w:val="26"/>
+              </w:rPr>
+              <w:t>4.00</w:t>
+            </w:r>
+          </w:p>
+        </w:tc>
+        <w:tc>
+          <w:tcPr>
+            <w:tcW w:w="2705" w:type="dxa"/>
+            <w:gridSpan w:val="2"/>
+            <w:tcBorders>
+              <w:bottom w:val="single" w:sz="4" w:space="0" w:color="auto"/>
+            </w:tcBorders>
+          </w:tcPr>
+          <w:p>
+            <w:pPr>
+              <w:tabs>
+                <w:tab w:val="left" w:pos="5707"/>
+              </w:tabs>
+              <w:spacing w:before="120"/>
+              <w:ind w:left="360"/>
+              <w:rPr>
+                <w:rFonts w:ascii="Palatino Linotype" w:hAnsi="Palatino Linotype" w:cstheme="majorHAnsi"/>
+                <w:color w:val="000000" w:themeColor="text1"/>
+                <w:sz w:val="26"/>
+                <w:szCs w:val="26"/>
+              </w:rPr>
+            </w:pPr>
           </w:p>
         </w:tc>
       </w:tr>
@@ -562,30 +1039,34 @@
         </w:trPr>
         <w:tc>
           <w:tcPr>
-            <w:tcW w:w="9632" w:type="dxa"/>
-            <w:gridSpan w:val="3"/>
+            <w:tcW w:w="11160" w:type="dxa"/>
+            <w:gridSpan w:val="6"/>
+            <w:tcBorders>
+              <w:top w:val="single" w:sz="4" w:space="0" w:color="auto"/>
+            </w:tcBorders>
           </w:tcPr>
           <w:p>
             <w:pPr>
               <w:tabs>
                 <w:tab w:val="left" w:pos="5707"/>
               </w:tabs>
+              <w:spacing w:before="120"/>
               <w:jc w:val="both"/>
               <w:rPr>
-                <w:rFonts w:ascii="Georgia" w:hAnsi="Georgia" w:cstheme="majorHAnsi"/>
+                <w:rFonts w:ascii="Palatino Linotype" w:hAnsi="Palatino Linotype" w:cstheme="majorHAnsi"/>
                 <w:b/>
                 <w:color w:val="000000" w:themeColor="text1"/>
-                <w:sz w:val="32"/>
-                <w:szCs w:val="32"/>
+                <w:sz w:val="26"/>
+                <w:szCs w:val="26"/>
               </w:rPr>
             </w:pPr>
             <w:r>
               <w:rPr>
-                <w:rFonts w:ascii="Georgia" w:hAnsi="Georgia" w:cstheme="majorHAnsi"/>
+                <w:rFonts w:ascii="Palatino Linotype" w:hAnsi="Palatino Linotype" w:cstheme="majorHAnsi"/>
                 <w:b/>
                 <w:color w:val="000000" w:themeColor="text1"/>
-                <w:sz w:val="28"/>
-                <w:szCs w:val="32"/>
+                <w:sz w:val="26"/>
+                <w:szCs w:val="26"/>
               </w:rPr>
               <w:t>Skills and Achievements</w:t>
             </w:r>
@@ -594,12 +1075,15 @@
       </w:tr>
       <w:tr>
         <w:trPr>
-          <w:trHeight w:val="465"/>
+          <w:trHeight w:val="877"/>
         </w:trPr>
         <w:tc>
           <w:tcPr>
-            <w:tcW w:w="5096" w:type="dxa"/>
-            <w:gridSpan w:val="2"/>
+            <w:tcW w:w="6020" w:type="dxa"/>
+            <w:gridSpan w:val="3"/>
+            <w:tcBorders>
+              <w:bottom w:val="single" w:sz="4" w:space="0" w:color="auto"/>
+            </w:tcBorders>
           </w:tcPr>
           <w:p>
             <w:pPr>
@@ -611,36 +1095,48 @@
               <w:tabs>
                 <w:tab w:val="left" w:pos="5707"/>
               </w:tabs>
+              <w:spacing w:before="120"/>
               <w:jc w:val="both"/>
               <w:rPr>
-                <w:rFonts w:asciiTheme="majorHAnsi" w:hAnsiTheme="majorHAnsi" w:cstheme="majorHAnsi"/>
+                <w:rFonts w:ascii="Palatino Linotype" w:hAnsi="Palatino Linotype" w:cstheme="majorHAnsi"/>
                 <w:b/>
                 <w:i/>
                 <w:color w:val="000000" w:themeColor="text1"/>
-                <w:sz w:val="24"/>
+                <w:sz w:val="26"/>
                 <w:szCs w:val="26"/>
               </w:rPr>
             </w:pPr>
             <w:r>
               <w:rPr>
-                <w:rFonts w:asciiTheme="majorHAnsi" w:hAnsiTheme="majorHAnsi" w:cstheme="majorHAnsi"/>
+                <w:rFonts w:ascii="Palatino Linotype" w:hAnsi="Palatino Linotype" w:cstheme="majorHAnsi"/>
                 <w:i/>
                 <w:color w:val="000000" w:themeColor="text1"/>
-                <w:sz w:val="24"/>
+                <w:sz w:val="26"/>
                 <w:szCs w:val="26"/>
               </w:rPr>
               <w:t>Languages</w:t>
             </w:r>
             <w:r>
               <w:rPr>
-                <w:rFonts w:asciiTheme="majorHAnsi" w:hAnsiTheme="majorHAnsi" w:cstheme="majorHAnsi"/>
+                <w:rFonts w:ascii="Palatino Linotype" w:hAnsi="Palatino Linotype" w:cstheme="majorHAnsi"/>
                 <w:b/>
                 <w:i/>
                 <w:color w:val="000000" w:themeColor="text1"/>
-                <w:sz w:val="24"/>
-                <w:szCs w:val="26"/>
-              </w:rPr>
-              <w:t>: Javascript, Java, C/C++, Python</w:t>
+                <w:sz w:val="26"/>
+                <w:szCs w:val="26"/>
+              </w:rPr>
+              <w:t xml:space="preserve">: Javascript, Java, </w:t>
+            </w:r>
+            <w:r>
+              <w:rPr>
+                <w:rFonts w:ascii="Palatino Linotype" w:hAnsi="Palatino Linotype" w:cstheme="majorHAnsi"/>
+                <w:b/>
+                <w:i/>
+                <w:color w:val="000000" w:themeColor="text1"/>
+                <w:sz w:val="26"/>
+                <w:szCs w:val="26"/>
+              </w:rPr>
+              <w:t>Python , C/C++</w:t>
             </w:r>
           </w:p>
           <w:p>
@@ -653,84 +1149,47 @@
               <w:tabs>
                 <w:tab w:val="left" w:pos="5707"/>
               </w:tabs>
+              <w:spacing w:before="120"/>
               <w:jc w:val="both"/>
               <w:rPr>
-                <w:rFonts w:asciiTheme="majorHAnsi" w:hAnsiTheme="majorHAnsi" w:cstheme="majorHAnsi"/>
+                <w:rFonts w:ascii="Palatino Linotype" w:hAnsi="Palatino Linotype" w:cstheme="majorHAnsi"/>
                 <w:b/>
                 <w:i/>
                 <w:color w:val="000000" w:themeColor="text1"/>
-                <w:sz w:val="24"/>
+                <w:sz w:val="26"/>
                 <w:szCs w:val="26"/>
               </w:rPr>
             </w:pPr>
             <w:r>
               <w:rPr>
-                <w:rFonts w:asciiTheme="majorHAnsi" w:hAnsiTheme="majorHAnsi" w:cstheme="majorHAnsi"/>
+                <w:rFonts w:ascii="Palatino Linotype" w:hAnsi="Palatino Linotype" w:cstheme="majorHAnsi"/>
                 <w:i/>
                 <w:color w:val="000000" w:themeColor="text1"/>
-                <w:sz w:val="24"/>
+                <w:sz w:val="26"/>
                 <w:szCs w:val="26"/>
               </w:rPr>
               <w:t>Databases</w:t>
             </w:r>
             <w:r>
               <w:rPr>
-                <w:rFonts w:asciiTheme="majorHAnsi" w:hAnsiTheme="majorHAnsi" w:cstheme="majorHAnsi"/>
+                <w:rFonts w:ascii="Palatino Linotype" w:hAnsi="Palatino Linotype" w:cstheme="majorHAnsi"/>
                 <w:b/>
                 <w:i/>
                 <w:color w:val="000000" w:themeColor="text1"/>
-                <w:sz w:val="24"/>
+                <w:sz w:val="26"/>
                 <w:szCs w:val="26"/>
               </w:rPr>
               <w:t>: Mysql Server, Redis, Mongodb</w:t>
-            </w:r>
-          </w:p>
-          <w:p>
-            <w:pPr>
-              <w:pStyle w:val="ListParagraph"/>
-              <w:numPr>
-                <w:ilvl w:val="0"/>
-                <w:numId w:val="3"/>
-              </w:numPr>
-              <w:tabs>
-                <w:tab w:val="left" w:pos="5707"/>
-              </w:tabs>
-              <w:jc w:val="both"/>
-              <w:rPr>
-                <w:rFonts w:asciiTheme="majorHAnsi" w:hAnsiTheme="majorHAnsi" w:cstheme="majorHAnsi"/>
-                <w:b/>
-                <w:i/>
-                <w:color w:val="000000" w:themeColor="text1"/>
-                <w:sz w:val="24"/>
-                <w:szCs w:val="26"/>
-              </w:rPr>
-            </w:pPr>
-            <w:r>
-              <w:rPr>
-                <w:rFonts w:asciiTheme="majorHAnsi" w:hAnsiTheme="majorHAnsi" w:cstheme="majorHAnsi"/>
-                <w:i/>
-                <w:color w:val="000000" w:themeColor="text1"/>
-                <w:sz w:val="24"/>
-                <w:szCs w:val="26"/>
-              </w:rPr>
-              <w:t>Platforms</w:t>
-            </w:r>
-            <w:r>
-              <w:rPr>
-                <w:rFonts w:asciiTheme="majorHAnsi" w:hAnsiTheme="majorHAnsi" w:cstheme="majorHAnsi"/>
-                <w:b/>
-                <w:i/>
-                <w:color w:val="000000" w:themeColor="text1"/>
-                <w:sz w:val="24"/>
-                <w:szCs w:val="26"/>
-              </w:rPr>
-              <w:t>: Ubuntu, Git</w:t>
             </w:r>
           </w:p>
         </w:tc>
         <w:tc>
           <w:tcPr>
-            <w:tcW w:w="4536" w:type="dxa"/>
+            <w:tcW w:w="5140" w:type="dxa"/>
+            <w:gridSpan w:val="3"/>
+            <w:tcBorders>
+              <w:bottom w:val="single" w:sz="4" w:space="0" w:color="auto"/>
+            </w:tcBorders>
           </w:tcPr>
           <w:p>
             <w:pPr>
@@ -742,35 +1201,89 @@
               <w:tabs>
                 <w:tab w:val="left" w:pos="5707"/>
               </w:tabs>
+              <w:spacing w:before="120"/>
               <w:jc w:val="both"/>
               <w:rPr>
-                <w:rFonts w:asciiTheme="majorHAnsi" w:hAnsiTheme="majorHAnsi" w:cstheme="majorHAnsi"/>
+                <w:rFonts w:ascii="Palatino Linotype" w:hAnsi="Palatino Linotype" w:cstheme="majorHAnsi"/>
                 <w:i/>
                 <w:color w:val="000000" w:themeColor="text1"/>
-                <w:sz w:val="24"/>
+                <w:sz w:val="26"/>
                 <w:szCs w:val="26"/>
               </w:rPr>
             </w:pPr>
             <w:r>
               <w:rPr>
-                <w:rFonts w:asciiTheme="majorHAnsi" w:hAnsiTheme="majorHAnsi" w:cstheme="majorHAnsi"/>
+                <w:rFonts w:ascii="Palatino Linotype" w:hAnsi="Palatino Linotype" w:cstheme="majorHAnsi"/>
                 <w:i/>
                 <w:color w:val="000000" w:themeColor="text1"/>
-                <w:sz w:val="24"/>
-                <w:szCs w:val="26"/>
-              </w:rPr>
-              <w:t xml:space="preserve">Others: </w:t>
-            </w:r>
-            <w:r>
-              <w:rPr>
-                <w:rFonts w:asciiTheme="majorHAnsi" w:hAnsiTheme="majorHAnsi" w:cstheme="majorHAnsi"/>
+                <w:sz w:val="26"/>
+                <w:szCs w:val="26"/>
+              </w:rPr>
+              <w:t>Platforms</w:t>
+            </w:r>
+            <w:r>
+              <w:rPr>
+                <w:rFonts w:ascii="Palatino Linotype" w:hAnsi="Palatino Linotype" w:cstheme="majorHAnsi"/>
                 <w:b/>
                 <w:i/>
                 <w:color w:val="000000" w:themeColor="text1"/>
-                <w:sz w:val="24"/>
-                <w:szCs w:val="26"/>
-              </w:rPr>
-              <w:t>Docker</w:t>
+                <w:sz w:val="26"/>
+                <w:szCs w:val="26"/>
+              </w:rPr>
+              <w:t>: Ubuntu, Git</w:t>
+            </w:r>
+          </w:p>
+          <w:p>
+            <w:pPr>
+              <w:pStyle w:val="ListParagraph"/>
+              <w:numPr>
+                <w:ilvl w:val="0"/>
+                <w:numId w:val="9"/>
+              </w:numPr>
+              <w:tabs>
+                <w:tab w:val="left" w:pos="5707"/>
+              </w:tabs>
+              <w:spacing w:before="120"/>
+              <w:jc w:val="both"/>
+              <w:rPr>
+                <w:rFonts w:ascii="Palatino Linotype" w:hAnsi="Palatino Linotype" w:cstheme="majorHAnsi"/>
+                <w:i/>
+                <w:color w:val="000000" w:themeColor="text1"/>
+                <w:sz w:val="26"/>
+                <w:szCs w:val="26"/>
+              </w:rPr>
+            </w:pPr>
+            <w:r>
+              <w:rPr>
+                <w:rFonts w:ascii="Palatino Linotype" w:hAnsi="Palatino Linotype" w:cstheme="majorHAnsi"/>
+                <w:i/>
+                <w:color w:val="000000" w:themeColor="text1"/>
+                <w:sz w:val="26"/>
+                <w:szCs w:val="26"/>
+              </w:rPr>
+              <w:t xml:space="preserve">Others: </w:t>
+            </w:r>
+            <w:r>
+              <w:rPr>
+                <w:rFonts w:ascii="Palatino Linotype" w:hAnsi="Palatino Linotype" w:cstheme="majorHAnsi"/>
+                <w:b/>
+                <w:i/>
+                <w:color w:val="000000" w:themeColor="text1"/>
+                <w:sz w:val="26"/>
+                <w:szCs w:val="26"/>
+              </w:rPr>
+              <w:t>Do</w:t>
+            </w:r>
+            <w:r>
+              <w:rPr>
+                <w:rFonts w:ascii="Palatino Linotype" w:hAnsi="Palatino Linotype" w:cstheme="majorHAnsi"/>
+                <w:b/>
+                <w:i/>
+                <w:color w:val="000000" w:themeColor="text1"/>
+                <w:sz w:val="26"/>
+                <w:szCs w:val="26"/>
+              </w:rPr>
+              <w:t>cker</w:t>
             </w:r>
           </w:p>
         </w:tc>
@@ -781,30 +1294,34 @@
         </w:trPr>
         <w:tc>
           <w:tcPr>
-            <w:tcW w:w="9632" w:type="dxa"/>
-            <w:gridSpan w:val="3"/>
+            <w:tcW w:w="11160" w:type="dxa"/>
+            <w:gridSpan w:val="6"/>
+            <w:tcBorders>
+              <w:top w:val="single" w:sz="4" w:space="0" w:color="auto"/>
+            </w:tcBorders>
           </w:tcPr>
           <w:p>
             <w:pPr>
               <w:tabs>
                 <w:tab w:val="left" w:pos="5707"/>
               </w:tabs>
+              <w:spacing w:before="120"/>
               <w:jc w:val="both"/>
               <w:rPr>
-                <w:rFonts w:ascii="Georgia" w:hAnsi="Georgia" w:cstheme="majorHAnsi"/>
+                <w:rFonts w:ascii="Palatino Linotype" w:hAnsi="Palatino Linotype" w:cstheme="majorHAnsi"/>
                 <w:b/>
                 <w:color w:val="000000" w:themeColor="text1"/>
-                <w:sz w:val="32"/>
-                <w:szCs w:val="32"/>
+                <w:sz w:val="26"/>
+                <w:szCs w:val="26"/>
               </w:rPr>
             </w:pPr>
             <w:r>
               <w:rPr>
-                <w:rFonts w:ascii="Georgia" w:hAnsi="Georgia" w:cstheme="majorHAnsi"/>
+                <w:rFonts w:ascii="Palatino Linotype" w:hAnsi="Palatino Linotype" w:cstheme="majorHAnsi"/>
                 <w:b/>
                 <w:color w:val="000000" w:themeColor="text1"/>
-                <w:sz w:val="28"/>
-                <w:szCs w:val="32"/>
+                <w:sz w:val="26"/>
+                <w:szCs w:val="26"/>
               </w:rPr>
               <w:t>Personal Projects</w:t>
             </w:r>
@@ -813,12 +1330,134 @@
       </w:tr>
       <w:tr>
         <w:trPr>
-          <w:trHeight w:val="998"/>
+          <w:trHeight w:val="314"/>
         </w:trPr>
         <w:tc>
           <w:tcPr>
-            <w:tcW w:w="9632" w:type="dxa"/>
-            <w:gridSpan w:val="3"/>
+            <w:tcW w:w="11160" w:type="dxa"/>
+            <w:gridSpan w:val="6"/>
+          </w:tcPr>
+          <w:p>
+            <w:pPr>
+              <w:pStyle w:val="ListParagraph"/>
+              <w:numPr>
+                <w:ilvl w:val="0"/>
+                <w:numId w:val="10"/>
+              </w:numPr>
+              <w:tabs>
+                <w:tab w:val="left" w:pos="5707"/>
+              </w:tabs>
+              <w:spacing w:before="120"/>
+              <w:jc w:val="both"/>
+              <w:rPr>
+                <w:rFonts w:ascii="Palatino Linotype" w:hAnsi="Palatino Linotype" w:cstheme="majorHAnsi"/>
+                <w:color w:val="000000" w:themeColor="text1"/>
+                <w:sz w:val="26"/>
+                <w:szCs w:val="26"/>
+              </w:rPr>
+            </w:pPr>
+            <w:r>
+              <w:rPr>
+                <w:rFonts w:ascii="Palatino Linotype" w:hAnsi="Palatino Linotype" w:cstheme="majorHAnsi"/>
+                <w:b/>
+                <w:color w:val="000000" w:themeColor="text1"/>
+                <w:sz w:val="26"/>
+                <w:szCs w:val="26"/>
+              </w:rPr>
+              <w:t xml:space="preserve">My Thesis: </w:t>
+            </w:r>
+            <w:r>
+              <w:rPr>
+                <w:rFonts w:ascii="Palatino Linotype" w:hAnsi="Palatino Linotype" w:cstheme="majorHAnsi"/>
+                <w:color w:val="000000" w:themeColor="text1"/>
+                <w:sz w:val="26"/>
+                <w:szCs w:val="26"/>
+              </w:rPr>
+              <w:t>A review in Deep learning in medical image processing and Application of Segmentation in Brain tumors Detection</w:t>
+            </w:r>
+            <w:r>
+              <w:rPr>
+                <w:rFonts w:ascii="Palatino Linotype" w:hAnsi="Palatino Linotype" w:cstheme="majorHAnsi"/>
+                <w:color w:val="000000" w:themeColor="text1"/>
+                <w:sz w:val="26"/>
+                <w:szCs w:val="26"/>
+              </w:rPr>
+              <w:t xml:space="preserve">. </w:t>
+            </w:r>
+            <w:r>
+              <w:rPr>
+                <w:rFonts w:ascii="Palatino Linotype" w:hAnsi="Palatino Linotype" w:cstheme="majorHAnsi"/>
+                <w:color w:val="000000" w:themeColor="text1"/>
+                <w:sz w:val="26"/>
+                <w:szCs w:val="26"/>
+              </w:rPr>
+              <w:t>Using U-N</w:t>
+            </w:r>
+            <w:r>
+              <w:rPr>
+                <w:rFonts w:ascii="Palatino Linotype" w:hAnsi="Palatino Linotype" w:cstheme="majorHAnsi"/>
+                <w:color w:val="000000" w:themeColor="text1"/>
+                <w:sz w:val="26"/>
+                <w:szCs w:val="26"/>
+              </w:rPr>
+              <w:t>et to segment the whole tumor on</w:t>
+            </w:r>
+            <w:r>
+              <w:rPr>
+                <w:rFonts w:ascii="Palatino Linotype" w:hAnsi="Palatino Linotype" w:cstheme="majorHAnsi"/>
+                <w:color w:val="000000" w:themeColor="text1"/>
+                <w:sz w:val="26"/>
+                <w:szCs w:val="26"/>
+              </w:rPr>
+              <w:t xml:space="preserve"> MRI image</w:t>
+            </w:r>
+            <w:r>
+              <w:rPr>
+                <w:rFonts w:ascii="Palatino Linotype" w:hAnsi="Palatino Linotype" w:cstheme="majorHAnsi"/>
+                <w:color w:val="000000" w:themeColor="text1"/>
+                <w:sz w:val="26"/>
+                <w:szCs w:val="26"/>
+              </w:rPr>
+              <w:t>, the model achieve 0.92 on Dice Similari</w:t>
+            </w:r>
+            <w:r>
+              <w:rPr>
+                <w:rFonts w:ascii="Palatino Linotype" w:hAnsi="Palatino Linotype" w:cstheme="majorHAnsi"/>
+                <w:color w:val="000000" w:themeColor="text1"/>
+                <w:sz w:val="26"/>
+                <w:szCs w:val="26"/>
+              </w:rPr>
+              <w:t>ty Coefficient</w:t>
+            </w:r>
+            <w:r>
+              <w:rPr>
+                <w:rFonts w:ascii="Palatino Linotype" w:hAnsi="Palatino Linotype" w:cstheme="majorHAnsi"/>
+                <w:color w:val="000000" w:themeColor="text1"/>
+                <w:sz w:val="26"/>
+                <w:szCs w:val="26"/>
+              </w:rPr>
+              <w:t xml:space="preserve"> between ground truth and prediction</w:t>
+            </w:r>
+            <w:r>
+              <w:rPr>
+                <w:rFonts w:ascii="Palatino Linotype" w:hAnsi="Palatino Linotype" w:cstheme="majorHAnsi"/>
+                <w:color w:val="000000" w:themeColor="text1"/>
+                <w:sz w:val="26"/>
+                <w:szCs w:val="26"/>
+              </w:rPr>
+              <w:t>.</w:t>
+            </w:r>
+          </w:p>
+        </w:tc>
+      </w:tr>
+      <w:tr>
+        <w:trPr>
+          <w:trHeight w:val="841"/>
+        </w:trPr>
+        <w:tc>
+          <w:tcPr>
+            <w:tcW w:w="11160" w:type="dxa"/>
+            <w:gridSpan w:val="6"/>
           </w:tcPr>
           <w:p>
             <w:pPr>
@@ -827,9 +1466,10 @@
                 <w:ilvl w:val="0"/>
                 <w:numId w:val="4"/>
               </w:numPr>
+              <w:spacing w:before="120"/>
               <w:jc w:val="both"/>
               <w:rPr>
-                <w:rFonts w:asciiTheme="majorHAnsi" w:hAnsiTheme="majorHAnsi" w:cstheme="majorHAnsi"/>
+                <w:rFonts w:ascii="Palatino Linotype" w:hAnsi="Palatino Linotype" w:cstheme="majorHAnsi"/>
                 <w:i/>
                 <w:color w:val="000000" w:themeColor="text1"/>
                 <w:sz w:val="26"/>
@@ -838,37 +1478,29 @@
             </w:pPr>
             <w:r>
               <w:rPr>
-                <w:rFonts w:asciiTheme="majorHAnsi" w:hAnsiTheme="majorHAnsi" w:cstheme="majorHAnsi"/>
+                <w:rFonts w:ascii="Palatino Linotype" w:hAnsi="Palatino Linotype" w:cstheme="majorHAnsi"/>
                 <w:b/>
                 <w:color w:val="000000" w:themeColor="text1"/>
                 <w:sz w:val="26"/>
                 <w:szCs w:val="26"/>
               </w:rPr>
-              <w:t xml:space="preserve">Vietnamese </w:t>
-            </w:r>
-            <w:r>
-              <w:rPr>
-                <w:rFonts w:asciiTheme="majorHAnsi" w:hAnsiTheme="majorHAnsi" w:cstheme="majorHAnsi"/>
+              <w:t>NLP</w:t>
+            </w:r>
+            <w:r>
+              <w:rPr>
+                <w:rFonts w:ascii="Palatino Linotype" w:hAnsi="Palatino Linotype" w:cstheme="majorHAnsi"/>
                 <w:b/>
                 <w:color w:val="000000" w:themeColor="text1"/>
                 <w:sz w:val="26"/>
                 <w:szCs w:val="26"/>
               </w:rPr>
-              <w:t>language m</w:t>
-            </w:r>
-            <w:r>
-              <w:rPr>
-                <w:rFonts w:asciiTheme="majorHAnsi" w:hAnsiTheme="majorHAnsi" w:cstheme="majorHAnsi"/>
-                <w:b/>
-                <w:color w:val="000000" w:themeColor="text1"/>
-                <w:sz w:val="26"/>
-                <w:szCs w:val="26"/>
-              </w:rPr>
-              <w:t>odel</w:t>
-            </w:r>
-            <w:r>
-              <w:rPr>
-                <w:rFonts w:asciiTheme="majorHAnsi" w:hAnsiTheme="majorHAnsi" w:cstheme="majorHAnsi"/>
+              <w:t xml:space="preserve"> Research</w:t>
+            </w:r>
+            <w:bookmarkStart w:id="0" w:name="_GoBack"/>
+            <w:bookmarkEnd w:id="0"/>
+            <w:r>
+              <w:rPr>
+                <w:rFonts w:ascii="Palatino Linotype" w:hAnsi="Palatino Linotype" w:cstheme="majorHAnsi"/>
                 <w:color w:val="000000" w:themeColor="text1"/>
                 <w:sz w:val="26"/>
                 <w:szCs w:val="26"/>
@@ -877,17 +1509,17 @@
             </w:r>
             <w:r>
               <w:rPr>
-                <w:rFonts w:asciiTheme="majorHAnsi" w:hAnsiTheme="majorHAnsi" w:cstheme="majorHAnsi"/>
+                <w:rFonts w:ascii="Palatino Linotype" w:hAnsi="Palatino Linotype" w:cstheme="majorHAnsi"/>
                 <w:i/>
                 <w:color w:val="000000" w:themeColor="text1"/>
-                <w:sz w:val="24"/>
+                <w:sz w:val="26"/>
                 <w:szCs w:val="26"/>
               </w:rPr>
               <w:t xml:space="preserve"> </w:t>
             </w:r>
             <w:r>
               <w:rPr>
-                <w:rFonts w:asciiTheme="majorHAnsi" w:hAnsiTheme="majorHAnsi" w:cstheme="majorHAnsi"/>
+                <w:rFonts w:ascii="Palatino Linotype" w:hAnsi="Palatino Linotype" w:cstheme="majorHAnsi"/>
                 <w:color w:val="000000" w:themeColor="text1"/>
                 <w:sz w:val="26"/>
                 <w:szCs w:val="26"/>
@@ -896,42 +1528,72 @@
             </w:r>
             <w:r>
               <w:rPr>
-                <w:rFonts w:asciiTheme="majorHAnsi" w:hAnsiTheme="majorHAnsi" w:cstheme="majorHAnsi"/>
-                <w:color w:val="000000" w:themeColor="text1"/>
-                <w:sz w:val="26"/>
-                <w:szCs w:val="26"/>
-              </w:rPr>
-              <w:t xml:space="preserve">anguage model word level, using LSTM </w:t>
-            </w:r>
-            <w:r>
-              <w:rPr>
-                <w:rFonts w:asciiTheme="majorHAnsi" w:hAnsiTheme="majorHAnsi" w:cstheme="majorHAnsi"/>
-                <w:color w:val="000000" w:themeColor="text1"/>
-                <w:sz w:val="26"/>
-                <w:szCs w:val="26"/>
-              </w:rPr>
-              <w:t xml:space="preserve">combined with </w:t>
-            </w:r>
-            <w:r>
-              <w:rPr>
-                <w:rFonts w:asciiTheme="majorHAnsi" w:hAnsiTheme="majorHAnsi" w:cstheme="majorHAnsi"/>
-                <w:color w:val="000000" w:themeColor="text1"/>
-                <w:sz w:val="26"/>
-                <w:szCs w:val="26"/>
-              </w:rPr>
-              <w:t>“Attention” mechanism then use the BeamSearch for the word generator. The model was training on the Vietnamese papers dataset.</w:t>
+                <w:rFonts w:ascii="Palatino Linotype" w:hAnsi="Palatino Linotype" w:cstheme="majorHAnsi"/>
+                <w:color w:val="000000" w:themeColor="text1"/>
+                <w:sz w:val="26"/>
+                <w:szCs w:val="26"/>
+              </w:rPr>
+              <w:t>anguage model word level</w:t>
+            </w:r>
+            <w:r>
+              <w:rPr>
+                <w:rFonts w:ascii="Palatino Linotype" w:hAnsi="Palatino Linotype" w:cstheme="majorHAnsi"/>
+                <w:color w:val="000000" w:themeColor="text1"/>
+                <w:sz w:val="26"/>
+                <w:szCs w:val="26"/>
+              </w:rPr>
+              <w:t xml:space="preserve"> using LSTM</w:t>
+            </w:r>
+            <w:r>
+              <w:rPr>
+                <w:rFonts w:ascii="Palatino Linotype" w:hAnsi="Palatino Linotype" w:cstheme="majorHAnsi"/>
+                <w:color w:val="000000" w:themeColor="text1"/>
+                <w:sz w:val="26"/>
+                <w:szCs w:val="26"/>
+              </w:rPr>
+              <w:t xml:space="preserve">. The </w:t>
+            </w:r>
+            <w:r>
+              <w:rPr>
+                <w:rFonts w:ascii="Palatino Linotype" w:hAnsi="Palatino Linotype" w:cstheme="majorHAnsi"/>
+                <w:color w:val="000000" w:themeColor="text1"/>
+                <w:sz w:val="26"/>
+                <w:szCs w:val="26"/>
+              </w:rPr>
+              <w:t>model</w:t>
+            </w:r>
+            <w:r>
+              <w:rPr>
+                <w:rFonts w:ascii="Palatino Linotype" w:hAnsi="Palatino Linotype" w:cstheme="majorHAnsi"/>
+                <w:color w:val="000000" w:themeColor="text1"/>
+                <w:sz w:val="26"/>
+                <w:szCs w:val="26"/>
+              </w:rPr>
+              <w:t xml:space="preserve"> was training on the Vietnamese </w:t>
+            </w:r>
+            <w:r>
+              <w:rPr>
+                <w:rFonts w:ascii="Palatino Linotype" w:hAnsi="Palatino Linotype" w:cstheme="majorHAnsi"/>
+                <w:color w:val="000000" w:themeColor="text1"/>
+                <w:sz w:val="26"/>
+                <w:szCs w:val="26"/>
+              </w:rPr>
+              <w:t>dataset.</w:t>
             </w:r>
           </w:p>
         </w:tc>
       </w:tr>
       <w:tr>
         <w:trPr>
-          <w:trHeight w:val="1007"/>
+          <w:trHeight w:val="1255"/>
         </w:trPr>
         <w:tc>
           <w:tcPr>
-            <w:tcW w:w="9632" w:type="dxa"/>
-            <w:gridSpan w:val="3"/>
+            <w:tcW w:w="11160" w:type="dxa"/>
+            <w:gridSpan w:val="6"/>
+            <w:tcBorders>
+              <w:bottom w:val="single" w:sz="4" w:space="0" w:color="auto"/>
+            </w:tcBorders>
           </w:tcPr>
           <w:p>
             <w:pPr>
@@ -940,9 +1602,10 @@
                 <w:ilvl w:val="0"/>
                 <w:numId w:val="4"/>
               </w:numPr>
+              <w:spacing w:before="120"/>
               <w:jc w:val="both"/>
               <w:rPr>
-                <w:rFonts w:asciiTheme="majorHAnsi" w:hAnsiTheme="majorHAnsi" w:cstheme="majorHAnsi"/>
+                <w:rFonts w:ascii="Palatino Linotype" w:hAnsi="Palatino Linotype" w:cstheme="majorHAnsi"/>
                 <w:color w:val="000000" w:themeColor="text1"/>
                 <w:sz w:val="26"/>
                 <w:szCs w:val="26"/>
@@ -951,7 +1614,7 @@
             </w:pPr>
             <w:r>
               <w:rPr>
-                <w:rFonts w:asciiTheme="majorHAnsi" w:hAnsiTheme="majorHAnsi" w:cstheme="majorHAnsi"/>
+                <w:rFonts w:ascii="Palatino Linotype" w:hAnsi="Palatino Linotype" w:cstheme="majorHAnsi"/>
                 <w:b/>
                 <w:color w:val="000000" w:themeColor="text1"/>
                 <w:sz w:val="26"/>
@@ -961,13 +1624,63 @@
             </w:r>
             <w:r>
               <w:rPr>
-                <w:rFonts w:asciiTheme="majorHAnsi" w:hAnsiTheme="majorHAnsi" w:cstheme="majorHAnsi"/>
+                <w:rFonts w:ascii="Palatino Linotype" w:hAnsi="Palatino Linotype" w:cstheme="majorHAnsi"/>
                 <w:color w:val="000000" w:themeColor="text1"/>
                 <w:sz w:val="26"/>
                 <w:szCs w:val="26"/>
                 <w:lang w:val="en"/>
               </w:rPr>
-              <w:t xml:space="preserve">  Conceptually, it’s based on the usual online chat system,  but it’s restructured based on some the-state-of-the-art technology such as (Apollo.js, Graphql, React.js, Mongodb)</w:t>
+              <w:t xml:space="preserve">  Conceptually, it’s based on the usual online chat system, </w:t>
+            </w:r>
+            <w:r>
+              <w:rPr>
+                <w:rFonts w:ascii="Palatino Linotype" w:hAnsi="Palatino Linotype" w:cstheme="majorHAnsi"/>
+                <w:color w:val="000000" w:themeColor="text1"/>
+                <w:sz w:val="26"/>
+                <w:szCs w:val="26"/>
+                <w:lang w:val="en"/>
+              </w:rPr>
+              <w:t xml:space="preserve"> but it’s restructured based on </w:t>
+            </w:r>
+            <w:r>
+              <w:rPr>
+                <w:rFonts w:ascii="Palatino Linotype" w:hAnsi="Palatino Linotype" w:cstheme="majorHAnsi"/>
+                <w:color w:val="000000" w:themeColor="text1"/>
+                <w:sz w:val="26"/>
+                <w:szCs w:val="26"/>
+                <w:lang w:val="en"/>
+              </w:rPr>
+              <w:t>the-state-of-</w:t>
+            </w:r>
+            <w:r>
+              <w:rPr>
+                <w:rFonts w:ascii="Palatino Linotype" w:hAnsi="Palatino Linotype" w:cstheme="majorHAnsi"/>
+                <w:color w:val="000000" w:themeColor="text1"/>
+                <w:sz w:val="26"/>
+                <w:szCs w:val="26"/>
+                <w:lang w:val="en"/>
+              </w:rPr>
+              <w:t xml:space="preserve">the-art technology such as: </w:t>
+            </w:r>
+            <w:r>
+              <w:rPr>
+                <w:rFonts w:ascii="Palatino Linotype" w:hAnsi="Palatino Linotype" w:cstheme="majorHAnsi"/>
+                <w:color w:val="000000" w:themeColor="text1"/>
+                <w:sz w:val="26"/>
+                <w:szCs w:val="26"/>
+                <w:lang w:val="en"/>
+              </w:rPr>
+              <w:t>Apollo</w:t>
+            </w:r>
+            <w:r>
+              <w:rPr>
+                <w:rFonts w:ascii="Palatino Linotype" w:hAnsi="Palatino Linotype" w:cstheme="majorHAnsi"/>
+                <w:color w:val="000000" w:themeColor="text1"/>
+                <w:sz w:val="26"/>
+                <w:szCs w:val="26"/>
+                <w:lang w:val="en"/>
+              </w:rPr>
+              <w:t>.js, Graphql, React.js, Mongodb</w:t>
             </w:r>
           </w:p>
         </w:tc>
@@ -978,44 +1691,80 @@
         </w:trPr>
         <w:tc>
           <w:tcPr>
-            <w:tcW w:w="9632" w:type="dxa"/>
-            <w:gridSpan w:val="3"/>
+            <w:tcW w:w="4945" w:type="dxa"/>
+            <w:gridSpan w:val="2"/>
+            <w:tcBorders>
+              <w:top w:val="single" w:sz="4" w:space="0" w:color="auto"/>
+            </w:tcBorders>
           </w:tcPr>
           <w:p>
             <w:pPr>
               <w:tabs>
                 <w:tab w:val="left" w:pos="5707"/>
               </w:tabs>
+              <w:spacing w:before="120"/>
               <w:jc w:val="both"/>
               <w:rPr>
-                <w:rFonts w:ascii="Georgia" w:hAnsi="Georgia" w:cstheme="majorHAnsi"/>
+                <w:rFonts w:ascii="Palatino Linotype" w:hAnsi="Palatino Linotype" w:cstheme="majorHAnsi"/>
                 <w:b/>
                 <w:color w:val="000000" w:themeColor="text1"/>
-                <w:sz w:val="28"/>
-                <w:szCs w:val="32"/>
+                <w:sz w:val="26"/>
+                <w:szCs w:val="26"/>
               </w:rPr>
             </w:pPr>
             <w:r>
               <w:rPr>
-                <w:rFonts w:ascii="Georgia" w:hAnsi="Georgia" w:cstheme="majorHAnsi"/>
+                <w:rFonts w:ascii="Palatino Linotype" w:hAnsi="Palatino Linotype" w:cstheme="majorHAnsi"/>
                 <w:b/>
                 <w:color w:val="000000" w:themeColor="text1"/>
-                <w:sz w:val="28"/>
-                <w:szCs w:val="32"/>
+                <w:sz w:val="26"/>
+                <w:szCs w:val="26"/>
               </w:rPr>
               <w:t>Freetime and activities</w:t>
+            </w:r>
+          </w:p>
+        </w:tc>
+        <w:tc>
+          <w:tcPr>
+            <w:tcW w:w="6215" w:type="dxa"/>
+            <w:gridSpan w:val="4"/>
+            <w:tcBorders>
+              <w:top w:val="single" w:sz="4" w:space="0" w:color="auto"/>
+            </w:tcBorders>
+          </w:tcPr>
+          <w:p>
+            <w:pPr>
+              <w:spacing w:before="120"/>
+              <w:jc w:val="both"/>
+              <w:rPr>
+                <w:rFonts w:ascii="Palatino Linotype" w:hAnsi="Palatino Linotype" w:cstheme="minorHAnsi"/>
+                <w:b/>
+                <w:color w:val="000000" w:themeColor="text1"/>
+                <w:sz w:val="26"/>
+                <w:szCs w:val="26"/>
+              </w:rPr>
+            </w:pPr>
+            <w:r>
+              <w:rPr>
+                <w:rFonts w:ascii="Palatino Linotype" w:hAnsi="Palatino Linotype" w:cstheme="minorHAnsi"/>
+                <w:b/>
+                <w:color w:val="000000" w:themeColor="text1"/>
+                <w:sz w:val="26"/>
+                <w:szCs w:val="26"/>
+              </w:rPr>
+              <w:t>Participations</w:t>
             </w:r>
           </w:p>
         </w:tc>
       </w:tr>
       <w:tr>
         <w:trPr>
-          <w:trHeight w:val="1079"/>
+          <w:trHeight w:val="1973"/>
         </w:trPr>
         <w:tc>
           <w:tcPr>
-            <w:tcW w:w="9632" w:type="dxa"/>
-            <w:gridSpan w:val="3"/>
+            <w:tcW w:w="4945" w:type="dxa"/>
+            <w:gridSpan w:val="2"/>
           </w:tcPr>
           <w:p>
             <w:pPr>
@@ -1024,9 +1773,10 @@
                 <w:ilvl w:val="0"/>
                 <w:numId w:val="5"/>
               </w:numPr>
-              <w:jc w:val="both"/>
-              <w:rPr>
-                <w:rFonts w:asciiTheme="majorHAnsi" w:hAnsiTheme="majorHAnsi" w:cstheme="majorHAnsi"/>
+              <w:spacing w:before="120"/>
+              <w:ind w:left="787"/>
+              <w:rPr>
+                <w:rFonts w:ascii="Palatino Linotype" w:hAnsi="Palatino Linotype" w:cstheme="majorHAnsi"/>
                 <w:color w:val="000000" w:themeColor="text1"/>
                 <w:sz w:val="26"/>
                 <w:szCs w:val="26"/>
@@ -1034,57 +1784,12 @@
             </w:pPr>
             <w:r>
               <w:rPr>
-                <w:rFonts w:asciiTheme="majorHAnsi" w:hAnsiTheme="majorHAnsi" w:cstheme="majorHAnsi"/>
-                <w:color w:val="000000" w:themeColor="text1"/>
-                <w:sz w:val="26"/>
-                <w:szCs w:val="26"/>
-              </w:rPr>
-              <w:t>Interested in objec</w:t>
-            </w:r>
-            <w:r>
-              <w:rPr>
-                <w:rFonts w:asciiTheme="majorHAnsi" w:hAnsiTheme="majorHAnsi" w:cstheme="majorHAnsi"/>
-                <w:color w:val="000000" w:themeColor="text1"/>
-                <w:sz w:val="26"/>
-                <w:szCs w:val="26"/>
-              </w:rPr>
-              <w:t xml:space="preserve">t-oriented programming, </w:t>
-            </w:r>
-            <w:r>
-              <w:rPr>
-                <w:rFonts w:asciiTheme="majorHAnsi" w:hAnsiTheme="majorHAnsi" w:cstheme="majorHAnsi"/>
-                <w:color w:val="000000" w:themeColor="text1"/>
-                <w:sz w:val="26"/>
-                <w:szCs w:val="26"/>
-              </w:rPr>
-              <w:t xml:space="preserve">Data </w:t>
-            </w:r>
-            <w:r>
-              <w:rPr>
-                <w:rFonts w:asciiTheme="majorHAnsi" w:hAnsiTheme="majorHAnsi" w:cstheme="majorHAnsi"/>
-                <w:color w:val="000000" w:themeColor="text1"/>
-                <w:sz w:val="26"/>
-                <w:szCs w:val="26"/>
-              </w:rPr>
-              <w:t>structure</w:t>
-            </w:r>
-            <w:r>
-              <w:rPr>
-                <w:rFonts w:asciiTheme="majorHAnsi" w:hAnsiTheme="majorHAnsi" w:cstheme="majorHAnsi"/>
-                <w:color w:val="000000" w:themeColor="text1"/>
-                <w:sz w:val="26"/>
-                <w:szCs w:val="26"/>
-              </w:rPr>
-              <w:t xml:space="preserve"> and Coding challenge</w:t>
-            </w:r>
-            <w:r>
-              <w:rPr>
-                <w:rFonts w:asciiTheme="majorHAnsi" w:hAnsiTheme="majorHAnsi" w:cstheme="majorHAnsi"/>
-                <w:color w:val="000000" w:themeColor="text1"/>
-                <w:sz w:val="26"/>
-                <w:szCs w:val="26"/>
-              </w:rPr>
-              <w:t>s</w:t>
+                <w:rFonts w:ascii="Palatino Linotype" w:hAnsi="Palatino Linotype" w:cstheme="majorHAnsi"/>
+                <w:color w:val="000000" w:themeColor="text1"/>
+                <w:sz w:val="26"/>
+                <w:szCs w:val="26"/>
+              </w:rPr>
+              <w:t>Interested in OOP, Data structure and Coding challenges</w:t>
             </w:r>
           </w:p>
           <w:p>
@@ -1094,9 +1799,10 @@
                 <w:ilvl w:val="0"/>
                 <w:numId w:val="5"/>
               </w:numPr>
-              <w:jc w:val="both"/>
-              <w:rPr>
-                <w:rFonts w:asciiTheme="majorHAnsi" w:hAnsiTheme="majorHAnsi" w:cstheme="majorHAnsi"/>
+              <w:spacing w:before="120"/>
+              <w:ind w:left="787"/>
+              <w:rPr>
+                <w:rFonts w:ascii="Palatino Linotype" w:hAnsi="Palatino Linotype" w:cstheme="majorHAnsi"/>
                 <w:color w:val="000000" w:themeColor="text1"/>
                 <w:sz w:val="26"/>
                 <w:szCs w:val="26"/>
@@ -1104,12 +1810,12 @@
             </w:pPr>
             <w:r>
               <w:rPr>
-                <w:rFonts w:asciiTheme="majorHAnsi" w:hAnsiTheme="majorHAnsi" w:cstheme="majorHAnsi"/>
-                <w:color w:val="000000" w:themeColor="text1"/>
-                <w:sz w:val="26"/>
-                <w:szCs w:val="26"/>
-              </w:rPr>
-              <w:t>NLP Research about LSTM and Transformer</w:t>
+                <w:rFonts w:ascii="Palatino Linotype" w:hAnsi="Palatino Linotype" w:cstheme="majorHAnsi"/>
+                <w:color w:val="000000" w:themeColor="text1"/>
+                <w:sz w:val="26"/>
+                <w:szCs w:val="26"/>
+              </w:rPr>
+              <w:t>Interested in system architecture design and database design</w:t>
             </w:r>
           </w:p>
           <w:p>
@@ -1119,9 +1825,10 @@
                 <w:ilvl w:val="0"/>
                 <w:numId w:val="5"/>
               </w:numPr>
-              <w:jc w:val="both"/>
-              <w:rPr>
-                <w:rFonts w:asciiTheme="majorHAnsi" w:hAnsiTheme="majorHAnsi" w:cstheme="majorHAnsi"/>
+              <w:spacing w:before="120"/>
+              <w:ind w:left="787"/>
+              <w:rPr>
+                <w:rFonts w:ascii="Palatino Linotype" w:hAnsi="Palatino Linotype" w:cstheme="majorHAnsi"/>
                 <w:color w:val="000000" w:themeColor="text1"/>
                 <w:sz w:val="26"/>
                 <w:szCs w:val="26"/>
@@ -1129,21 +1836,43 @@
             </w:pPr>
             <w:r>
               <w:rPr>
-                <w:rFonts w:asciiTheme="majorHAnsi" w:hAnsiTheme="majorHAnsi" w:cstheme="majorHAnsi"/>
-                <w:color w:val="000000" w:themeColor="text1"/>
-                <w:sz w:val="26"/>
-                <w:szCs w:val="26"/>
-              </w:rPr>
-              <w:t xml:space="preserve">Interested in system </w:t>
-            </w:r>
-            <w:r>
-              <w:rPr>
-                <w:rFonts w:asciiTheme="majorHAnsi" w:hAnsiTheme="majorHAnsi" w:cstheme="majorHAnsi"/>
-                <w:color w:val="000000" w:themeColor="text1"/>
-                <w:sz w:val="26"/>
-                <w:szCs w:val="26"/>
-              </w:rPr>
-              <w:t>architecture design and database design</w:t>
+                <w:rFonts w:ascii="Palatino Linotype" w:hAnsi="Palatino Linotype" w:cstheme="majorHAnsi"/>
+                <w:color w:val="000000" w:themeColor="text1"/>
+                <w:sz w:val="26"/>
+                <w:szCs w:val="26"/>
+              </w:rPr>
+              <w:t>Very interested to support teammates</w:t>
+            </w:r>
+          </w:p>
+        </w:tc>
+        <w:tc>
+          <w:tcPr>
+            <w:tcW w:w="6215" w:type="dxa"/>
+            <w:gridSpan w:val="4"/>
+          </w:tcPr>
+          <w:p>
+            <w:pPr>
+              <w:pStyle w:val="ListParagraph"/>
+              <w:numPr>
+                <w:ilvl w:val="0"/>
+                <w:numId w:val="5"/>
+              </w:numPr>
+              <w:spacing w:before="120"/>
+              <w:rPr>
+                <w:rFonts w:ascii="Palatino Linotype" w:hAnsi="Palatino Linotype" w:cstheme="majorHAnsi"/>
+                <w:color w:val="000000" w:themeColor="text1"/>
+                <w:sz w:val="26"/>
+                <w:szCs w:val="26"/>
+              </w:rPr>
+            </w:pPr>
+            <w:r>
+              <w:rPr>
+                <w:rFonts w:ascii="Palatino Linotype" w:hAnsi="Palatino Linotype" w:cstheme="majorHAnsi"/>
+                <w:color w:val="000000" w:themeColor="text1"/>
+                <w:sz w:val="26"/>
+                <w:szCs w:val="26"/>
+              </w:rPr>
+              <w:t>AWS HackDay 2017, implement an application using AWS services</w:t>
             </w:r>
           </w:p>
           <w:p>
@@ -1153,9 +1882,9 @@
                 <w:ilvl w:val="0"/>
                 <w:numId w:val="5"/>
               </w:numPr>
-              <w:jc w:val="both"/>
-              <w:rPr>
-                <w:rFonts w:asciiTheme="majorHAnsi" w:hAnsiTheme="majorHAnsi" w:cstheme="majorHAnsi"/>
+              <w:spacing w:before="120"/>
+              <w:rPr>
+                <w:rFonts w:ascii="Palatino Linotype" w:hAnsi="Palatino Linotype" w:cstheme="majorHAnsi"/>
                 <w:color w:val="000000" w:themeColor="text1"/>
                 <w:sz w:val="26"/>
                 <w:szCs w:val="26"/>
@@ -1163,80 +1892,12 @@
             </w:pPr>
             <w:r>
               <w:rPr>
-                <w:rFonts w:asciiTheme="majorHAnsi" w:hAnsiTheme="majorHAnsi" w:cstheme="majorHAnsi"/>
-                <w:color w:val="000000" w:themeColor="text1"/>
-                <w:sz w:val="26"/>
-                <w:szCs w:val="26"/>
-              </w:rPr>
-              <w:t>Very interested to support teammates</w:t>
-            </w:r>
-          </w:p>
-        </w:tc>
-      </w:tr>
-      <w:tr>
-        <w:trPr>
-          <w:trHeight w:val="377"/>
-        </w:trPr>
-        <w:tc>
-          <w:tcPr>
-            <w:tcW w:w="9632" w:type="dxa"/>
-            <w:gridSpan w:val="3"/>
-          </w:tcPr>
-          <w:p>
-            <w:pPr>
-              <w:jc w:val="both"/>
-              <w:rPr>
-                <w:rFonts w:ascii="Georgia" w:hAnsi="Georgia" w:cstheme="minorHAnsi"/>
-                <w:b/>
-                <w:color w:val="000000" w:themeColor="text1"/>
-                <w:sz w:val="28"/>
-                <w:szCs w:val="28"/>
-              </w:rPr>
-            </w:pPr>
-            <w:r>
-              <w:rPr>
-                <w:rFonts w:ascii="Georgia" w:hAnsi="Georgia" w:cstheme="minorHAnsi"/>
-                <w:b/>
-                <w:color w:val="000000" w:themeColor="text1"/>
-                <w:sz w:val="28"/>
-                <w:szCs w:val="28"/>
-              </w:rPr>
-              <w:t>Participations</w:t>
-            </w:r>
-          </w:p>
-        </w:tc>
-      </w:tr>
-      <w:tr>
-        <w:trPr>
-          <w:trHeight w:val="1160"/>
-        </w:trPr>
-        <w:tc>
-          <w:tcPr>
-            <w:tcW w:w="9632" w:type="dxa"/>
-            <w:gridSpan w:val="3"/>
-          </w:tcPr>
-          <w:p>
-            <w:pPr>
-              <w:pStyle w:val="ListParagraph"/>
-              <w:numPr>
-                <w:ilvl w:val="0"/>
-                <w:numId w:val="7"/>
-              </w:numPr>
-              <w:rPr>
-                <w:rFonts w:asciiTheme="majorHAnsi" w:hAnsiTheme="majorHAnsi" w:cstheme="majorHAnsi"/>
-                <w:color w:val="000000" w:themeColor="text1"/>
-                <w:sz w:val="26"/>
-                <w:szCs w:val="26"/>
-              </w:rPr>
-            </w:pPr>
-            <w:r>
-              <w:rPr>
-                <w:rFonts w:asciiTheme="majorHAnsi" w:hAnsiTheme="majorHAnsi" w:cstheme="majorHAnsi"/>
-                <w:color w:val="000000" w:themeColor="text1"/>
-                <w:sz w:val="26"/>
-                <w:szCs w:val="26"/>
-              </w:rPr>
-              <w:t>AWS HackDay 2017, implement an application using AWS services</w:t>
+                <w:rFonts w:ascii="Palatino Linotype" w:hAnsi="Palatino Linotype" w:cstheme="majorHAnsi"/>
+                <w:color w:val="000000" w:themeColor="text1"/>
+                <w:sz w:val="26"/>
+                <w:szCs w:val="26"/>
+              </w:rPr>
+              <w:t>Zalo AI Hackathon 2019, Ranked 7/65 teams</w:t>
             </w:r>
           </w:p>
           <w:p>
@@ -1244,11 +1905,11 @@
               <w:pStyle w:val="ListParagraph"/>
               <w:numPr>
                 <w:ilvl w:val="0"/>
-                <w:numId w:val="7"/>
+                <w:numId w:val="5"/>
               </w:numPr>
-              <w:jc w:val="both"/>
-              <w:rPr>
-                <w:rFonts w:asciiTheme="majorHAnsi" w:hAnsiTheme="majorHAnsi" w:cstheme="majorHAnsi"/>
+              <w:spacing w:before="120"/>
+              <w:rPr>
+                <w:rFonts w:ascii="Palatino Linotype" w:hAnsi="Palatino Linotype" w:cstheme="majorHAnsi"/>
                 <w:color w:val="000000" w:themeColor="text1"/>
                 <w:sz w:val="26"/>
                 <w:szCs w:val="26"/>
@@ -1256,64 +1917,12 @@
             </w:pPr>
             <w:r>
               <w:rPr>
-                <w:rFonts w:asciiTheme="majorHAnsi" w:hAnsiTheme="majorHAnsi" w:cstheme="majorHAnsi"/>
-                <w:color w:val="000000" w:themeColor="text1"/>
-                <w:sz w:val="26"/>
-                <w:szCs w:val="26"/>
-              </w:rPr>
-              <w:t>Zalo AI H</w:t>
-            </w:r>
-            <w:r>
-              <w:rPr>
-                <w:rFonts w:asciiTheme="majorHAnsi" w:hAnsiTheme="majorHAnsi" w:cstheme="majorHAnsi"/>
-                <w:color w:val="000000" w:themeColor="text1"/>
-                <w:sz w:val="26"/>
-                <w:szCs w:val="26"/>
-              </w:rPr>
-              <w:t xml:space="preserve">ackathon 2019, </w:t>
-            </w:r>
-            <w:r>
-              <w:rPr>
-                <w:rFonts w:asciiTheme="majorHAnsi" w:hAnsiTheme="majorHAnsi" w:cstheme="majorHAnsi"/>
-                <w:color w:val="000000" w:themeColor="text1"/>
-                <w:sz w:val="26"/>
-                <w:szCs w:val="26"/>
-              </w:rPr>
-              <w:t>Ranked 7/65 teams</w:t>
-            </w:r>
-          </w:p>
-          <w:p>
-            <w:pPr>
-              <w:pStyle w:val="ListParagraph"/>
-              <w:numPr>
-                <w:ilvl w:val="0"/>
-                <w:numId w:val="7"/>
-              </w:numPr>
-              <w:jc w:val="both"/>
-              <w:rPr>
-                <w:rFonts w:asciiTheme="majorHAnsi" w:hAnsiTheme="majorHAnsi" w:cstheme="majorHAnsi"/>
-                <w:color w:val="000000" w:themeColor="text1"/>
-                <w:sz w:val="26"/>
-                <w:szCs w:val="26"/>
-              </w:rPr>
-            </w:pPr>
-            <w:r>
-              <w:rPr>
-                <w:rFonts w:asciiTheme="majorHAnsi" w:hAnsiTheme="majorHAnsi" w:cstheme="majorHAnsi"/>
-                <w:color w:val="000000" w:themeColor="text1"/>
-                <w:sz w:val="26"/>
-                <w:szCs w:val="26"/>
-              </w:rPr>
-              <w:t>Shopee Code L</w:t>
-            </w:r>
-            <w:r>
-              <w:rPr>
-                <w:rFonts w:asciiTheme="majorHAnsi" w:hAnsiTheme="majorHAnsi" w:cstheme="majorHAnsi"/>
-                <w:color w:val="000000" w:themeColor="text1"/>
-                <w:sz w:val="26"/>
-                <w:szCs w:val="26"/>
-              </w:rPr>
-              <w:t>eague 2020</w:t>
+                <w:rFonts w:ascii="Palatino Linotype" w:hAnsi="Palatino Linotype" w:cstheme="majorHAnsi"/>
+                <w:color w:val="000000" w:themeColor="text1"/>
+                <w:sz w:val="26"/>
+                <w:szCs w:val="26"/>
+              </w:rPr>
+              <w:t>Shopee Code League 2020</w:t>
             </w:r>
           </w:p>
         </w:tc>
@@ -1322,7 +1931,10 @@
     <w:p>
       <w:pPr>
         <w:rPr>
+          <w:rFonts w:ascii="Palatino Linotype" w:hAnsi="Palatino Linotype"/>
           <w:color w:val="000000" w:themeColor="text1"/>
+          <w:sz w:val="26"/>
+          <w:szCs w:val="26"/>
         </w:rPr>
       </w:pPr>
     </w:p>
@@ -2219,6 +2831,119 @@
     </w:lvl>
   </w:abstractNum>
   <w:abstractNum w:abstractNumId="8" w15:restartNumberingAfterBreak="0">
+    <w:nsid w:val="72910614"/>
+    <w:multiLevelType w:val="hybridMultilevel"/>
+    <w:tmpl w:val="DBA4A566"/>
+    <w:lvl w:ilvl="0" w:tplc="04090001">
+      <w:start w:val="1"/>
+      <w:numFmt w:val="bullet"/>
+      <w:lvlText w:val=""/>
+      <w:lvlJc w:val="left"/>
+      <w:pPr>
+        <w:ind w:left="720" w:hanging="360"/>
+      </w:pPr>
+      <w:rPr>
+        <w:rFonts w:ascii="Symbol" w:hAnsi="Symbol" w:hint="default"/>
+      </w:rPr>
+    </w:lvl>
+    <w:lvl w:ilvl="1" w:tplc="04090003" w:tentative="1">
+      <w:start w:val="1"/>
+      <w:numFmt w:val="bullet"/>
+      <w:lvlText w:val="o"/>
+      <w:lvlJc w:val="left"/>
+      <w:pPr>
+        <w:ind w:left="1440" w:hanging="360"/>
+      </w:pPr>
+      <w:rPr>
+        <w:rFonts w:ascii="Courier New" w:hAnsi="Courier New" w:cs="Courier New" w:hint="default"/>
+      </w:rPr>
+    </w:lvl>
+    <w:lvl w:ilvl="2" w:tplc="04090005" w:tentative="1">
+      <w:start w:val="1"/>
+      <w:numFmt w:val="bullet"/>
+      <w:lvlText w:val=""/>
+      <w:lvlJc w:val="left"/>
+      <w:pPr>
+        <w:ind w:left="2160" w:hanging="360"/>
+      </w:pPr>
+      <w:rPr>
+        <w:rFonts w:ascii="Wingdings" w:hAnsi="Wingdings" w:hint="default"/>
+      </w:rPr>
+    </w:lvl>
+    <w:lvl w:ilvl="3" w:tplc="04090001" w:tentative="1">
+      <w:start w:val="1"/>
+      <w:numFmt w:val="bullet"/>
+      <w:lvlText w:val=""/>
+      <w:lvlJc w:val="left"/>
+      <w:pPr>
+        <w:ind w:left="2880" w:hanging="360"/>
+      </w:pPr>
+      <w:rPr>
+        <w:rFonts w:ascii="Symbol" w:hAnsi="Symbol" w:hint="default"/>
+      </w:rPr>
+    </w:lvl>
+    <w:lvl w:ilvl="4" w:tplc="04090003" w:tentative="1">
+      <w:start w:val="1"/>
+      <w:numFmt w:val="bullet"/>
+      <w:lvlText w:val="o"/>
+      <w:lvlJc w:val="left"/>
+      <w:pPr>
+        <w:ind w:left="3600" w:hanging="360"/>
+      </w:pPr>
+      <w:rPr>
+        <w:rFonts w:ascii="Courier New" w:hAnsi="Courier New" w:cs="Courier New" w:hint="default"/>
+      </w:rPr>
+    </w:lvl>
+    <w:lvl w:ilvl="5" w:tplc="04090005" w:tentative="1">
+      <w:start w:val="1"/>
+      <w:numFmt w:val="bullet"/>
+      <w:lvlText w:val=""/>
+      <w:lvlJc w:val="left"/>
+      <w:pPr>
+        <w:ind w:left="4320" w:hanging="360"/>
+      </w:pPr>
+      <w:rPr>
+        <w:rFonts w:ascii="Wingdings" w:hAnsi="Wingdings" w:hint="default"/>
+      </w:rPr>
+    </w:lvl>
+    <w:lvl w:ilvl="6" w:tplc="04090001" w:tentative="1">
+      <w:start w:val="1"/>
+      <w:numFmt w:val="bullet"/>
+      <w:lvlText w:val=""/>
+      <w:lvlJc w:val="left"/>
+      <w:pPr>
+        <w:ind w:left="5040" w:hanging="360"/>
+      </w:pPr>
+      <w:rPr>
+        <w:rFonts w:ascii="Symbol" w:hAnsi="Symbol" w:hint="default"/>
+      </w:rPr>
+    </w:lvl>
+    <w:lvl w:ilvl="7" w:tplc="04090003" w:tentative="1">
+      <w:start w:val="1"/>
+      <w:numFmt w:val="bullet"/>
+      <w:lvlText w:val="o"/>
+      <w:lvlJc w:val="left"/>
+      <w:pPr>
+        <w:ind w:left="5760" w:hanging="360"/>
+      </w:pPr>
+      <w:rPr>
+        <w:rFonts w:ascii="Courier New" w:hAnsi="Courier New" w:cs="Courier New" w:hint="default"/>
+      </w:rPr>
+    </w:lvl>
+    <w:lvl w:ilvl="8" w:tplc="04090005" w:tentative="1">
+      <w:start w:val="1"/>
+      <w:numFmt w:val="bullet"/>
+      <w:lvlText w:val=""/>
+      <w:lvlJc w:val="left"/>
+      <w:pPr>
+        <w:ind w:left="6480" w:hanging="360"/>
+      </w:pPr>
+      <w:rPr>
+        <w:rFonts w:ascii="Wingdings" w:hAnsi="Wingdings" w:hint="default"/>
+      </w:rPr>
+    </w:lvl>
+  </w:abstractNum>
+  <w:abstractNum w:abstractNumId="9" w15:restartNumberingAfterBreak="0">
     <w:nsid w:val="7C3F5811"/>
     <w:multiLevelType w:val="hybridMultilevel"/>
     <w:tmpl w:val="E206810C"/>
@@ -2341,7 +3066,7 @@
     <w:abstractNumId w:val="3"/>
   </w:num>
   <w:num w:numId="4">
-    <w:abstractNumId w:val="8"/>
+    <w:abstractNumId w:val="9"/>
   </w:num>
   <w:num w:numId="5">
     <w:abstractNumId w:val="7"/>
@@ -2357,6 +3082,9 @@
   </w:num>
   <w:num w:numId="9">
     <w:abstractNumId w:val="1"/>
+  </w:num>
+  <w:num w:numId="10">
+    <w:abstractNumId w:val="8"/>
   </w:num>
 </w:numbering>
 </file>
@@ -2895,6 +3623,18 @@
       <w:szCs w:val="18"/>
     </w:rPr>
   </w:style>
+  <w:style w:type="character" w:styleId="FollowedHyperlink">
+    <w:name w:val="FollowedHyperlink"/>
+    <w:basedOn w:val="DefaultParagraphFont"/>
+    <w:uiPriority w:val="99"/>
+    <w:semiHidden/>
+    <w:unhideWhenUsed/>
+    <w:rsid w:val="00FB6877"/>
+    <w:rPr>
+      <w:color w:val="954F72" w:themeColor="followedHyperlink"/>
+      <w:u w:val="single"/>
+    </w:rPr>
+  </w:style>
 </w:styles>
 </file>
 
@@ -3164,7 +3904,7 @@
 </file>
 
 <file path=customXml/itemProps1.xml><?xml version="1.0" encoding="utf-8"?>
-<ds:datastoreItem xmlns:ds="http://schemas.openxmlformats.org/officeDocument/2006/customXml" ds:itemID="{56DE6614-F2D8-41BF-99E9-546E548A0982}">
+<ds:datastoreItem xmlns:ds="http://schemas.openxmlformats.org/officeDocument/2006/customXml" ds:itemID="{89189072-933C-4E7D-AF0C-7144C2F945FF}">
   <ds:schemaRefs>
     <ds:schemaRef ds:uri="http://schemas.openxmlformats.org/officeDocument/2006/bibliography"/>
   </ds:schemaRefs>

</xml_diff>

<commit_message>
Upload newest version of CV
</commit_message>
<xml_diff>
--- a/SangLeQuang_Resume.docx
+++ b/SangLeQuang_Resume.docx
@@ -42,7 +42,6 @@
                 <w:tab w:val="left" w:pos="2189"/>
                 <w:tab w:val="center" w:pos="4587"/>
               </w:tabs>
-              <w:spacing w:before="120"/>
               <w:jc w:val="left"/>
               <w:rPr>
                 <w:rFonts w:ascii="Palatino Linotype" w:hAnsi="Palatino Linotype"/>
@@ -65,13 +64,10 @@
           </w:p>
           <w:p>
             <w:pPr>
-              <w:spacing w:before="120"/>
-              <w:rPr>
-                <w:rFonts w:ascii="Palatino Linotype" w:eastAsiaTheme="majorEastAsia" w:hAnsi="Palatino Linotype" w:cstheme="majorHAnsi"/>
-                <w:caps/>
-                <w:color w:val="000000" w:themeColor="text1"/>
-                <w:kern w:val="28"/>
-                <w:sz w:val="26"/>
+              <w:rPr>
+                <w:rFonts w:ascii="Palatino Linotype" w:hAnsi="Palatino Linotype"/>
+                <w:color w:val="000000" w:themeColor="text1"/>
+                <w:sz w:val="32"/>
                 <w:szCs w:val="26"/>
               </w:rPr>
             </w:pPr>
@@ -82,16 +78,7 @@
                 <w:sz w:val="32"/>
                 <w:szCs w:val="26"/>
               </w:rPr>
-              <w:t>Back-end</w:t>
-            </w:r>
-            <w:r>
-              <w:rPr>
-                <w:rFonts w:ascii="Palatino Linotype" w:hAnsi="Palatino Linotype"/>
-                <w:color w:val="000000" w:themeColor="text1"/>
-                <w:sz w:val="32"/>
-                <w:szCs w:val="26"/>
-              </w:rPr>
-              <w:t xml:space="preserve"> </w:t>
+              <w:t xml:space="preserve">Back-end </w:t>
             </w:r>
             <w:r>
               <w:rPr>
@@ -141,7 +128,7 @@
                 <w:szCs w:val="26"/>
               </w:rPr>
               <w:drawing>
-                <wp:anchor distT="0" distB="0" distL="114300" distR="114300" simplePos="0" relativeHeight="251687936" behindDoc="0" locked="0" layoutInCell="1" allowOverlap="1" wp14:anchorId="2287FE18" wp14:editId="562BA7D9">
+                <wp:anchor distT="0" distB="0" distL="114300" distR="114300" simplePos="0" relativeHeight="251698176" behindDoc="0" locked="0" layoutInCell="1" allowOverlap="1" wp14:anchorId="059D8D3C" wp14:editId="083FF30B">
                   <wp:simplePos x="0" y="0"/>
                   <wp:positionH relativeFrom="column">
                     <wp:posOffset>-34026</wp:posOffset>
@@ -250,7 +237,7 @@
                 <w:szCs w:val="26"/>
               </w:rPr>
               <w:drawing>
-                <wp:anchor distT="0" distB="0" distL="114300" distR="114300" simplePos="0" relativeHeight="251688960" behindDoc="0" locked="0" layoutInCell="1" allowOverlap="1">
+                <wp:anchor distT="0" distB="0" distL="114300" distR="114300" simplePos="0" relativeHeight="251699200" behindDoc="0" locked="0" layoutInCell="1" allowOverlap="1" wp14:anchorId="185BA1F9" wp14:editId="0E61910C">
                   <wp:simplePos x="0" y="0"/>
                   <wp:positionH relativeFrom="column">
                     <wp:posOffset>-39741</wp:posOffset>
@@ -340,15 +327,12 @@
       </w:tr>
       <w:tr>
         <w:trPr>
-          <w:trHeight w:val="496"/>
+          <w:trHeight w:val="660"/>
         </w:trPr>
         <w:tc>
           <w:tcPr>
             <w:tcW w:w="4495" w:type="dxa"/>
             <w:vMerge/>
-            <w:tcBorders>
-              <w:bottom w:val="single" w:sz="4" w:space="0" w:color="auto"/>
-            </w:tcBorders>
           </w:tcPr>
           <w:p>
             <w:pPr>
@@ -365,9 +349,6 @@
         <w:tc>
           <w:tcPr>
             <w:tcW w:w="450" w:type="dxa"/>
-            <w:tcBorders>
-              <w:bottom w:val="single" w:sz="4" w:space="0" w:color="auto"/>
-            </w:tcBorders>
           </w:tcPr>
           <w:p>
             <w:pPr>
@@ -389,7 +370,7 @@
                 <w:szCs w:val="26"/>
               </w:rPr>
               <w:drawing>
-                <wp:anchor distT="0" distB="0" distL="114300" distR="114300" simplePos="0" relativeHeight="251681792" behindDoc="0" locked="0" layoutInCell="1" allowOverlap="1" wp14:anchorId="6FE27DFB" wp14:editId="5F080B7B">
+                <wp:anchor distT="0" distB="0" distL="114300" distR="114300" simplePos="0" relativeHeight="251707392" behindDoc="0" locked="0" layoutInCell="1" allowOverlap="1" wp14:anchorId="6335CCE8" wp14:editId="2202C0F1">
                   <wp:simplePos x="0" y="0"/>
                   <wp:positionH relativeFrom="column">
                     <wp:posOffset>-25136</wp:posOffset>
@@ -444,9 +425,6 @@
           <w:tcPr>
             <w:tcW w:w="3510" w:type="dxa"/>
             <w:gridSpan w:val="2"/>
-            <w:tcBorders>
-              <w:bottom w:val="single" w:sz="4" w:space="0" w:color="auto"/>
-            </w:tcBorders>
           </w:tcPr>
           <w:p>
             <w:pPr>
@@ -475,9 +453,6 @@
         <w:tc>
           <w:tcPr>
             <w:tcW w:w="360" w:type="dxa"/>
-            <w:tcBorders>
-              <w:bottom w:val="single" w:sz="4" w:space="0" w:color="auto"/>
-            </w:tcBorders>
           </w:tcPr>
           <w:p>
             <w:pPr>
@@ -499,7 +474,7 @@
                 <w:szCs w:val="26"/>
               </w:rPr>
               <w:drawing>
-                <wp:anchor distT="0" distB="0" distL="114300" distR="114300" simplePos="0" relativeHeight="251682816" behindDoc="0" locked="0" layoutInCell="1" allowOverlap="1" wp14:anchorId="52AD4CEB" wp14:editId="5D6CA80A">
+                <wp:anchor distT="0" distB="0" distL="114300" distR="114300" simplePos="0" relativeHeight="251708416" behindDoc="0" locked="0" layoutInCell="1" allowOverlap="1" wp14:anchorId="5EB09D2A" wp14:editId="388A3644">
                   <wp:simplePos x="0" y="0"/>
                   <wp:positionH relativeFrom="column">
                     <wp:posOffset>-53340</wp:posOffset>
@@ -553,9 +528,6 @@
         <w:tc>
           <w:tcPr>
             <w:tcW w:w="2345" w:type="dxa"/>
-            <w:tcBorders>
-              <w:bottom w:val="single" w:sz="4" w:space="0" w:color="auto"/>
-            </w:tcBorders>
           </w:tcPr>
           <w:p>
             <w:pPr>
@@ -576,6 +548,106 @@
                 <w:szCs w:val="26"/>
               </w:rPr>
               <w:t>CanTho, VietNam</w:t>
+            </w:r>
+          </w:p>
+        </w:tc>
+      </w:tr>
+      <w:tr>
+        <w:trPr>
+          <w:trHeight w:val="516"/>
+        </w:trPr>
+        <w:tc>
+          <w:tcPr>
+            <w:tcW w:w="11160" w:type="dxa"/>
+            <w:gridSpan w:val="6"/>
+          </w:tcPr>
+          <w:p>
+            <w:pPr>
+              <w:spacing w:before="120"/>
+              <w:rPr>
+                <w:rFonts w:ascii="Palatino Linotype" w:hAnsi="Palatino Linotype" w:cstheme="majorHAnsi"/>
+                <w:color w:val="000000" w:themeColor="text1"/>
+                <w:sz w:val="26"/>
+                <w:szCs w:val="26"/>
+              </w:rPr>
+            </w:pPr>
+            <w:r>
+              <w:rPr>
+                <w:rFonts w:ascii="Palatino Linotype" w:hAnsi="Palatino Linotype" w:cstheme="majorHAnsi"/>
+                <w:color w:val="7F7F7F" w:themeColor="text1" w:themeTint="80"/>
+                <w:sz w:val="26"/>
+                <w:szCs w:val="26"/>
+              </w:rPr>
+              <w:t xml:space="preserve">Able to learn new things, </w:t>
+            </w:r>
+            <w:r>
+              <w:rPr>
+                <w:rFonts w:ascii="Palatino Linotype" w:hAnsi="Palatino Linotype" w:cstheme="majorHAnsi"/>
+                <w:color w:val="7F7F7F" w:themeColor="text1" w:themeTint="80"/>
+                <w:sz w:val="26"/>
+                <w:szCs w:val="26"/>
+              </w:rPr>
+              <w:t>L</w:t>
+            </w:r>
+            <w:r>
+              <w:rPr>
+                <w:rFonts w:ascii="Palatino Linotype" w:hAnsi="Palatino Linotype" w:cstheme="majorHAnsi"/>
+                <w:color w:val="7F7F7F" w:themeColor="text1" w:themeTint="80"/>
+                <w:sz w:val="26"/>
+                <w:szCs w:val="26"/>
+              </w:rPr>
+              <w:t>earning fast</w:t>
+            </w:r>
+            <w:r>
+              <w:rPr>
+                <w:rFonts w:ascii="Palatino Linotype" w:hAnsi="Palatino Linotype" w:cstheme="majorHAnsi"/>
+                <w:color w:val="7F7F7F" w:themeColor="text1" w:themeTint="80"/>
+                <w:sz w:val="26"/>
+                <w:szCs w:val="26"/>
+              </w:rPr>
+              <w:t xml:space="preserve">, </w:t>
+            </w:r>
+            <w:r>
+              <w:rPr>
+                <w:rFonts w:ascii="Palatino Linotype" w:hAnsi="Palatino Linotype" w:cs="Segoe UI"/>
+                <w:color w:val="7F7F7F" w:themeColor="text1" w:themeTint="80"/>
+                <w:sz w:val="26"/>
+                <w:szCs w:val="26"/>
+                <w:shd w:val="clear" w:color="auto" w:fill="FFFFFF"/>
+              </w:rPr>
+              <w:t>Performance enthusiasm &amp;</w:t>
+            </w:r>
+            <w:r>
+              <w:rPr>
+                <w:rFonts w:ascii="Palatino Linotype" w:hAnsi="Palatino Linotype" w:cs="Segoe UI"/>
+                <w:color w:val="7F7F7F" w:themeColor="text1" w:themeTint="80"/>
+                <w:sz w:val="26"/>
+                <w:szCs w:val="26"/>
+                <w:shd w:val="clear" w:color="auto" w:fill="FFFFFF"/>
+              </w:rPr>
+              <w:t xml:space="preserve"> G</w:t>
+            </w:r>
+            <w:bookmarkStart w:id="0" w:name="_GoBack"/>
+            <w:bookmarkEnd w:id="0"/>
+            <w:r>
+              <w:rPr>
+                <w:rFonts w:ascii="Palatino Linotype" w:hAnsi="Palatino Linotype" w:cs="Segoe UI"/>
+                <w:color w:val="7F7F7F" w:themeColor="text1" w:themeTint="80"/>
+                <w:sz w:val="26"/>
+                <w:szCs w:val="26"/>
+                <w:shd w:val="clear" w:color="auto" w:fill="FFFFFF"/>
+              </w:rPr>
+              <w:t>enuine technology geek</w:t>
+            </w:r>
+            <w:r>
+              <w:rPr>
+                <w:rFonts w:ascii="Palatino Linotype" w:hAnsi="Palatino Linotype" w:cs="Segoe UI"/>
+                <w:color w:val="7F7F7F" w:themeColor="text1" w:themeTint="80"/>
+                <w:sz w:val="26"/>
+                <w:szCs w:val="26"/>
+                <w:shd w:val="clear" w:color="auto" w:fill="FFFFFF"/>
+              </w:rPr>
+              <w:t>.</w:t>
             </w:r>
           </w:p>
         </w:tc>
@@ -827,17 +899,7 @@
                 <w:sz w:val="26"/>
                 <w:szCs w:val="26"/>
               </w:rPr>
-              <w:t xml:space="preserve">Dec 2018 </w:t>
-            </w:r>
-            <w:r>
-              <w:rPr>
-                <w:rFonts w:ascii="Palatino Linotype" w:hAnsi="Palatino Linotype" w:cstheme="majorHAnsi"/>
-                <w:i/>
-                <w:color w:val="000000" w:themeColor="text1"/>
-                <w:sz w:val="26"/>
-                <w:szCs w:val="26"/>
-              </w:rPr>
-              <w:t xml:space="preserve"> </w:t>
+              <w:t xml:space="preserve">Dec 2018  </w:t>
             </w:r>
             <w:r>
               <w:rPr>
@@ -1496,8 +1558,6 @@
               </w:rPr>
               <w:t xml:space="preserve"> Research</w:t>
             </w:r>
-            <w:bookmarkStart w:id="0" w:name="_GoBack"/>
-            <w:bookmarkEnd w:id="0"/>
             <w:r>
               <w:rPr>
                 <w:rFonts w:ascii="Palatino Linotype" w:hAnsi="Palatino Linotype" w:cstheme="majorHAnsi"/>
@@ -3904,7 +3964,7 @@
 </file>
 
 <file path=customXml/itemProps1.xml><?xml version="1.0" encoding="utf-8"?>
-<ds:datastoreItem xmlns:ds="http://schemas.openxmlformats.org/officeDocument/2006/customXml" ds:itemID="{89189072-933C-4E7D-AF0C-7144C2F945FF}">
+<ds:datastoreItem xmlns:ds="http://schemas.openxmlformats.org/officeDocument/2006/customXml" ds:itemID="{81F4A772-D054-4BFC-B5ED-90A58D2207A5}">
   <ds:schemaRefs>
     <ds:schemaRef ds:uri="http://schemas.openxmlformats.org/officeDocument/2006/bibliography"/>
   </ds:schemaRefs>

</xml_diff>